<commit_message>
Updated cover and index
</commit_message>
<xml_diff>
--- a/Memoria_PL.docx
+++ b/Memoria_PL.docx
@@ -308,7 +308,7 @@
               <w:lang w:eastAsia="es-ES"/>
               <w14:ligatures w14:val="none"/>
             </w:rPr>
-            <w:t>Interacción Persona Ordenador</w:t>
+            <w:t>Procesadores de Lenguajes</w:t>
           </w:r>
         </w:p>
         <w:p>
@@ -326,7 +326,55 @@
               <w:szCs w:val="28"/>
               <w:lang w:eastAsia="es-ES"/>
             </w:rPr>
-            <w:t>26 de noviembre de 2023</w:t>
+            <w:t>8</w:t>
+          </w:r>
+          <w:r>
+            <w:rPr>
+              <w:rFonts w:eastAsia="Times New Roman" w:cs="Arial"/>
+              <w:b/>
+              <w:bCs/>
+              <w:color w:val="000000" w:themeColor="text1"/>
+              <w:sz w:val="28"/>
+              <w:szCs w:val="28"/>
+              <w:lang w:eastAsia="es-ES"/>
+            </w:rPr>
+            <w:t xml:space="preserve"> de </w:t>
+          </w:r>
+          <w:r>
+            <w:rPr>
+              <w:rFonts w:eastAsia="Times New Roman" w:cs="Arial"/>
+              <w:b/>
+              <w:bCs/>
+              <w:color w:val="000000" w:themeColor="text1"/>
+              <w:sz w:val="28"/>
+              <w:szCs w:val="28"/>
+              <w:lang w:eastAsia="es-ES"/>
+            </w:rPr>
+            <w:t>abril</w:t>
+          </w:r>
+          <w:r>
+            <w:rPr>
+              <w:rFonts w:eastAsia="Times New Roman" w:cs="Arial"/>
+              <w:b/>
+              <w:bCs/>
+              <w:color w:val="000000" w:themeColor="text1"/>
+              <w:sz w:val="28"/>
+              <w:szCs w:val="28"/>
+              <w:lang w:eastAsia="es-ES"/>
+            </w:rPr>
+            <w:t xml:space="preserve"> de 202</w:t>
+          </w:r>
+          <w:r>
+            <w:rPr>
+              <w:rFonts w:eastAsia="Times New Roman" w:cs="Arial"/>
+              <w:b/>
+              <w:bCs/>
+              <w:color w:val="000000" w:themeColor="text1"/>
+              <w:sz w:val="28"/>
+              <w:szCs w:val="28"/>
+              <w:lang w:eastAsia="es-ES"/>
+            </w:rPr>
+            <w:t>4</w:t>
           </w:r>
         </w:p>
         <w:p>
@@ -370,78 +418,8 @@
               <w:lang w:eastAsia="es-ES"/>
               <w14:ligatures w14:val="none"/>
             </w:rPr>
-            <w:t>Salvar al rey Calabaza</w:t>
+            <w:t>Práctica Obligatoria PL</w:t>
           </w:r>
-        </w:p>
-        <w:p>
-          <w:pPr>
-            <w:spacing w:before="240" w:after="120" w:line="240" w:lineRule="auto"/>
-            <w:jc w:val="center"/>
-            <w:rPr>
-              <w:rFonts w:eastAsia="Times New Roman" w:cs="Times New Roman"/>
-              <w:b/>
-              <w:kern w:val="0"/>
-              <w:sz w:val="24"/>
-              <w:szCs w:val="24"/>
-              <w:lang w:eastAsia="es-ES"/>
-              <w14:ligatures w14:val="none"/>
-            </w:rPr>
-          </w:pPr>
-          <w:r>
-            <w:rPr>
-              <w:rFonts w:eastAsia="Times New Roman" w:cs="Arial"/>
-              <w:b/>
-              <w:bCs/>
-              <w:color w:val="000000"/>
-              <w:kern w:val="0"/>
-              <w:sz w:val="28"/>
-              <w:szCs w:val="28"/>
-              <w:lang w:eastAsia="es-ES"/>
-              <w14:ligatures w14:val="none"/>
-            </w:rPr>
-            <w:t xml:space="preserve">Práctica </w:t>
-          </w:r>
-          <w:r>
-            <w:rPr>
-              <w:rFonts w:eastAsia="Times New Roman" w:cs="Arial"/>
-              <w:b/>
-              <w:bCs/>
-              <w:color w:val="000000"/>
-              <w:kern w:val="0"/>
-              <w:sz w:val="28"/>
-              <w:szCs w:val="28"/>
-              <w:lang w:eastAsia="es-ES"/>
-              <w14:ligatures w14:val="none"/>
-            </w:rPr>
-            <w:t>3</w:t>
-          </w:r>
-          <w:r>
-            <w:rPr>
-              <w:rFonts w:eastAsia="Times New Roman" w:cs="Arial"/>
-              <w:b/>
-              <w:bCs/>
-              <w:color w:val="000000"/>
-              <w:kern w:val="0"/>
-              <w:sz w:val="28"/>
-              <w:szCs w:val="28"/>
-              <w:lang w:eastAsia="es-ES"/>
-              <w14:ligatures w14:val="none"/>
-            </w:rPr>
-            <w:t>: Evaluación de Interfaces de Usuario</w:t>
-          </w:r>
-        </w:p>
-        <w:p>
-          <w:pPr>
-            <w:spacing w:after="120" w:line="240" w:lineRule="auto"/>
-            <w:rPr>
-              <w:rFonts w:eastAsia="Times New Roman" w:cs="Times New Roman"/>
-              <w:kern w:val="0"/>
-              <w:sz w:val="24"/>
-              <w:szCs w:val="24"/>
-              <w:lang w:eastAsia="es-ES"/>
-              <w14:ligatures w14:val="none"/>
-            </w:rPr>
-          </w:pPr>
         </w:p>
         <w:p>
           <w:pPr>
@@ -482,7 +460,7 @@
               <w:lang w:eastAsia="es-ES"/>
               <w14:ligatures w14:val="none"/>
             </w:rPr>
-            <w:t xml:space="preserve"> 5</w:t>
+            <w:t xml:space="preserve"> </w:t>
           </w:r>
           <w:r>
             <w:rPr>
@@ -496,37 +474,7 @@
               <w:lang w:eastAsia="es-ES"/>
               <w14:ligatures w14:val="none"/>
             </w:rPr>
-            <w:t xml:space="preserve"> – </w:t>
-          </w:r>
-          <w:proofErr w:type="spellStart"/>
-          <w:r>
-            <w:rPr>
-              <w:rFonts w:eastAsia="Times New Roman" w:cs="Arial"/>
-              <w:b/>
-              <w:bCs/>
-              <w:color w:val="000000"/>
-              <w:kern w:val="0"/>
-              <w:sz w:val="28"/>
-              <w:szCs w:val="28"/>
-              <w:lang w:eastAsia="es-ES"/>
-              <w14:ligatures w14:val="none"/>
-            </w:rPr>
-            <w:t>Proplayers</w:t>
-          </w:r>
-          <w:proofErr w:type="spellEnd"/>
-          <w:r>
-            <w:rPr>
-              <w:rFonts w:eastAsia="Times New Roman" w:cs="Arial"/>
-              <w:b/>
-              <w:bCs/>
-              <w:color w:val="000000"/>
-              <w:kern w:val="0"/>
-              <w:sz w:val="28"/>
-              <w:szCs w:val="28"/>
-              <w:lang w:eastAsia="es-ES"/>
-              <w14:ligatures w14:val="none"/>
-            </w:rPr>
-            <w:t xml:space="preserve"> 1º División</w:t>
+            <w:t>6</w:t>
           </w:r>
           <w:r>
             <w:rPr>
@@ -539,289 +487,6 @@
               <w14:ligatures w14:val="none"/>
             </w:rPr>
             <w:t>: </w:t>
-          </w:r>
-        </w:p>
-        <w:p>
-          <w:pPr>
-            <w:spacing w:after="120" w:line="240" w:lineRule="auto"/>
-            <w:ind w:left="708" w:firstLine="708"/>
-            <w:rPr>
-              <w:rFonts w:eastAsia="Times New Roman" w:cs="Times New Roman"/>
-              <w:kern w:val="0"/>
-              <w:sz w:val="24"/>
-              <w:szCs w:val="24"/>
-              <w:lang w:eastAsia="es-ES"/>
-              <w14:ligatures w14:val="none"/>
-            </w:rPr>
-          </w:pPr>
-          <w:proofErr w:type="spellStart"/>
-          <w:r>
-            <w:rPr>
-              <w:rFonts w:eastAsia="Times New Roman" w:cs="Arial"/>
-              <w:color w:val="000000"/>
-              <w:kern w:val="0"/>
-              <w:sz w:val="28"/>
-              <w:szCs w:val="28"/>
-              <w:lang w:eastAsia="es-ES"/>
-              <w14:ligatures w14:val="none"/>
-            </w:rPr>
-            <w:t>Ikár</w:t>
-          </w:r>
-          <w:proofErr w:type="spellEnd"/>
-          <w:r>
-            <w:rPr>
-              <w:rFonts w:eastAsia="Times New Roman" w:cs="Arial"/>
-              <w:color w:val="000000"/>
-              <w:kern w:val="0"/>
-              <w:sz w:val="28"/>
-              <w:szCs w:val="28"/>
-              <w:lang w:eastAsia="es-ES"/>
-              <w14:ligatures w14:val="none"/>
-            </w:rPr>
-            <w:t xml:space="preserve"> </w:t>
-          </w:r>
-          <w:proofErr w:type="spellStart"/>
-          <w:r>
-            <w:rPr>
-              <w:rFonts w:eastAsia="Times New Roman" w:cs="Arial"/>
-              <w:color w:val="000000"/>
-              <w:kern w:val="0"/>
-              <w:sz w:val="28"/>
-              <w:szCs w:val="28"/>
-              <w:lang w:eastAsia="es-ES"/>
-              <w14:ligatures w14:val="none"/>
-            </w:rPr>
-            <w:t>Vladislav</w:t>
-          </w:r>
-          <w:proofErr w:type="spellEnd"/>
-          <w:r>
-            <w:rPr>
-              <w:rFonts w:eastAsia="Times New Roman" w:cs="Arial"/>
-              <w:color w:val="000000"/>
-              <w:kern w:val="0"/>
-              <w:sz w:val="28"/>
-              <w:szCs w:val="28"/>
-              <w:lang w:eastAsia="es-ES"/>
-              <w14:ligatures w14:val="none"/>
-            </w:rPr>
-            <w:t xml:space="preserve"> Martínez de </w:t>
-          </w:r>
-          <w:proofErr w:type="spellStart"/>
-          <w:r>
-            <w:rPr>
-              <w:rFonts w:eastAsia="Times New Roman" w:cs="Arial"/>
-              <w:color w:val="000000"/>
-              <w:kern w:val="0"/>
-              <w:sz w:val="28"/>
-              <w:szCs w:val="28"/>
-              <w:lang w:eastAsia="es-ES"/>
-              <w14:ligatures w14:val="none"/>
-            </w:rPr>
-            <w:t>Lizarduy</w:t>
-          </w:r>
-          <w:proofErr w:type="spellEnd"/>
-          <w:r>
-            <w:rPr>
-              <w:rFonts w:eastAsia="Times New Roman" w:cs="Arial"/>
-              <w:color w:val="000000"/>
-              <w:kern w:val="0"/>
-              <w:sz w:val="28"/>
-              <w:szCs w:val="28"/>
-              <w:lang w:eastAsia="es-ES"/>
-              <w14:ligatures w14:val="none"/>
-            </w:rPr>
-            <w:t xml:space="preserve"> </w:t>
-          </w:r>
-          <w:proofErr w:type="spellStart"/>
-          <w:r>
-            <w:rPr>
-              <w:rFonts w:eastAsia="Times New Roman" w:cs="Arial"/>
-              <w:color w:val="000000"/>
-              <w:kern w:val="0"/>
-              <w:sz w:val="28"/>
-              <w:szCs w:val="28"/>
-              <w:lang w:eastAsia="es-ES"/>
-              <w14:ligatures w14:val="none"/>
-            </w:rPr>
-            <w:t>Kostornichenko</w:t>
-          </w:r>
-          <w:proofErr w:type="spellEnd"/>
-        </w:p>
-        <w:p>
-          <w:pPr>
-            <w:spacing w:after="120" w:line="240" w:lineRule="auto"/>
-            <w:rPr>
-              <w:rFonts w:eastAsia="Times New Roman" w:cs="Times New Roman"/>
-              <w:kern w:val="0"/>
-              <w:sz w:val="24"/>
-              <w:szCs w:val="24"/>
-              <w:lang w:eastAsia="es-ES"/>
-              <w14:ligatures w14:val="none"/>
-            </w:rPr>
-          </w:pPr>
-          <w:r>
-            <w:rPr>
-              <w:rFonts w:eastAsia="Times New Roman" w:cs="Arial"/>
-              <w:color w:val="000000"/>
-              <w:kern w:val="0"/>
-              <w:sz w:val="28"/>
-              <w:szCs w:val="28"/>
-              <w:lang w:eastAsia="es-ES"/>
-              <w14:ligatures w14:val="none"/>
-            </w:rPr>
-            <w:tab/>
-          </w:r>
-          <w:r>
-            <w:rPr>
-              <w:rFonts w:eastAsia="Times New Roman" w:cs="Arial"/>
-              <w:color w:val="000000"/>
-              <w:kern w:val="0"/>
-              <w:sz w:val="28"/>
-              <w:szCs w:val="28"/>
-              <w:lang w:eastAsia="es-ES"/>
-              <w14:ligatures w14:val="none"/>
-            </w:rPr>
-            <w:tab/>
-            <w:t>Lucía Domínguez Rodrigo</w:t>
-          </w:r>
-        </w:p>
-        <w:p>
-          <w:pPr>
-            <w:spacing w:after="120" w:line="240" w:lineRule="auto"/>
-            <w:rPr>
-              <w:rFonts w:eastAsia="Times New Roman" w:cs="Times New Roman"/>
-              <w:kern w:val="0"/>
-              <w:sz w:val="24"/>
-              <w:szCs w:val="24"/>
-              <w:lang w:eastAsia="es-ES"/>
-              <w14:ligatures w14:val="none"/>
-            </w:rPr>
-          </w:pPr>
-          <w:r>
-            <w:rPr>
-              <w:rFonts w:eastAsia="Times New Roman" w:cs="Arial"/>
-              <w:color w:val="000000"/>
-              <w:kern w:val="0"/>
-              <w:sz w:val="28"/>
-              <w:szCs w:val="28"/>
-              <w:lang w:eastAsia="es-ES"/>
-              <w14:ligatures w14:val="none"/>
-            </w:rPr>
-            <w:tab/>
-          </w:r>
-          <w:r>
-            <w:rPr>
-              <w:rFonts w:eastAsia="Times New Roman" w:cs="Arial"/>
-              <w:color w:val="000000"/>
-              <w:kern w:val="0"/>
-              <w:sz w:val="28"/>
-              <w:szCs w:val="28"/>
-              <w:lang w:eastAsia="es-ES"/>
-              <w14:ligatures w14:val="none"/>
-            </w:rPr>
-            <w:tab/>
-            <w:t>Sergio De Oro Fernández</w:t>
-          </w:r>
-        </w:p>
-        <w:p>
-          <w:pPr>
-            <w:spacing w:after="120" w:line="240" w:lineRule="auto"/>
-            <w:rPr>
-              <w:rFonts w:eastAsia="Times New Roman" w:cs="Times New Roman"/>
-              <w:kern w:val="0"/>
-              <w:sz w:val="24"/>
-              <w:szCs w:val="24"/>
-              <w:lang w:eastAsia="es-ES"/>
-              <w14:ligatures w14:val="none"/>
-            </w:rPr>
-          </w:pPr>
-          <w:r>
-            <w:rPr>
-              <w:rFonts w:eastAsia="Times New Roman" w:cs="Arial"/>
-              <w:color w:val="000000"/>
-              <w:kern w:val="0"/>
-              <w:sz w:val="28"/>
-              <w:szCs w:val="28"/>
-              <w:lang w:eastAsia="es-ES"/>
-              <w14:ligatures w14:val="none"/>
-            </w:rPr>
-            <w:tab/>
-          </w:r>
-          <w:r>
-            <w:rPr>
-              <w:rFonts w:eastAsia="Times New Roman" w:cs="Arial"/>
-              <w:color w:val="000000"/>
-              <w:kern w:val="0"/>
-              <w:sz w:val="28"/>
-              <w:szCs w:val="28"/>
-              <w:lang w:eastAsia="es-ES"/>
-              <w14:ligatures w14:val="none"/>
-            </w:rPr>
-            <w:tab/>
-            <w:t>Miguel Ángel Sánchez Miranda</w:t>
-          </w:r>
-        </w:p>
-        <w:p>
-          <w:pPr>
-            <w:spacing w:after="120" w:line="240" w:lineRule="auto"/>
-            <w:rPr>
-              <w:rFonts w:eastAsia="Times New Roman" w:cs="Times New Roman"/>
-              <w:kern w:val="0"/>
-              <w:sz w:val="24"/>
-              <w:szCs w:val="24"/>
-              <w:lang w:eastAsia="es-ES"/>
-              <w14:ligatures w14:val="none"/>
-            </w:rPr>
-          </w:pPr>
-          <w:r>
-            <w:rPr>
-              <w:rFonts w:eastAsia="Times New Roman" w:cs="Arial"/>
-              <w:color w:val="000000"/>
-              <w:kern w:val="0"/>
-              <w:sz w:val="28"/>
-              <w:szCs w:val="28"/>
-              <w:lang w:eastAsia="es-ES"/>
-              <w14:ligatures w14:val="none"/>
-            </w:rPr>
-            <w:tab/>
-          </w:r>
-          <w:r>
-            <w:rPr>
-              <w:rFonts w:eastAsia="Times New Roman" w:cs="Arial"/>
-              <w:color w:val="000000"/>
-              <w:kern w:val="0"/>
-              <w:sz w:val="28"/>
-              <w:szCs w:val="28"/>
-              <w:lang w:eastAsia="es-ES"/>
-              <w14:ligatures w14:val="none"/>
-            </w:rPr>
-            <w:tab/>
-          </w:r>
-          <w:proofErr w:type="spellStart"/>
-          <w:r>
-            <w:rPr>
-              <w:rFonts w:eastAsia="Times New Roman" w:cs="Arial"/>
-              <w:color w:val="000000"/>
-              <w:kern w:val="0"/>
-              <w:sz w:val="28"/>
-              <w:szCs w:val="28"/>
-              <w:lang w:eastAsia="es-ES"/>
-              <w14:ligatures w14:val="none"/>
-            </w:rPr>
-            <w:t>Demelza</w:t>
-          </w:r>
-          <w:proofErr w:type="spellEnd"/>
-          <w:r>
-            <w:rPr>
-              <w:rFonts w:eastAsia="Times New Roman" w:cs="Arial"/>
-              <w:color w:val="000000"/>
-              <w:kern w:val="0"/>
-              <w:sz w:val="28"/>
-              <w:szCs w:val="28"/>
-              <w:lang w:eastAsia="es-ES"/>
-              <w14:ligatures w14:val="none"/>
-            </w:rPr>
-            <w:t xml:space="preserve"> Santamaría Gil</w:t>
           </w:r>
         </w:p>
         <w:p>
@@ -866,6 +531,96 @@
           <w:pPr>
             <w:spacing w:after="120" w:line="240" w:lineRule="auto"/>
             <w:rPr>
+              <w:rFonts w:eastAsia="Times New Roman" w:cs="Arial"/>
+              <w:color w:val="000000"/>
+              <w:kern w:val="0"/>
+              <w:sz w:val="28"/>
+              <w:szCs w:val="28"/>
+              <w:lang w:eastAsia="es-ES"/>
+              <w14:ligatures w14:val="none"/>
+            </w:rPr>
+          </w:pPr>
+          <w:r>
+            <w:rPr>
+              <w:rFonts w:eastAsia="Times New Roman" w:cs="Arial"/>
+              <w:color w:val="000000"/>
+              <w:kern w:val="0"/>
+              <w:sz w:val="28"/>
+              <w:szCs w:val="28"/>
+              <w:lang w:eastAsia="es-ES"/>
+              <w14:ligatures w14:val="none"/>
+            </w:rPr>
+            <w:tab/>
+          </w:r>
+          <w:r>
+            <w:rPr>
+              <w:rFonts w:eastAsia="Times New Roman" w:cs="Arial"/>
+              <w:color w:val="000000"/>
+              <w:kern w:val="0"/>
+              <w:sz w:val="28"/>
+              <w:szCs w:val="28"/>
+              <w:lang w:eastAsia="es-ES"/>
+              <w14:ligatures w14:val="none"/>
+            </w:rPr>
+            <w:tab/>
+          </w:r>
+          <w:proofErr w:type="spellStart"/>
+          <w:r>
+            <w:rPr>
+              <w:rFonts w:eastAsia="Times New Roman" w:cs="Arial"/>
+              <w:color w:val="000000"/>
+              <w:kern w:val="0"/>
+              <w:sz w:val="28"/>
+              <w:szCs w:val="28"/>
+              <w:lang w:eastAsia="es-ES"/>
+              <w14:ligatures w14:val="none"/>
+            </w:rPr>
+            <w:t>Tarek</w:t>
+          </w:r>
+          <w:proofErr w:type="spellEnd"/>
+          <w:r>
+            <w:rPr>
+              <w:rFonts w:eastAsia="Times New Roman" w:cs="Arial"/>
+              <w:color w:val="000000"/>
+              <w:kern w:val="0"/>
+              <w:sz w:val="28"/>
+              <w:szCs w:val="28"/>
+              <w:lang w:eastAsia="es-ES"/>
+              <w14:ligatures w14:val="none"/>
+            </w:rPr>
+            <w:t xml:space="preserve"> </w:t>
+          </w:r>
+          <w:proofErr w:type="spellStart"/>
+          <w:r>
+            <w:rPr>
+              <w:rFonts w:eastAsia="Times New Roman" w:cs="Arial"/>
+              <w:color w:val="000000"/>
+              <w:kern w:val="0"/>
+              <w:sz w:val="28"/>
+              <w:szCs w:val="28"/>
+              <w:lang w:eastAsia="es-ES"/>
+              <w14:ligatures w14:val="none"/>
+            </w:rPr>
+            <w:t>Elshami</w:t>
+          </w:r>
+          <w:proofErr w:type="spellEnd"/>
+          <w:r>
+            <w:rPr>
+              <w:rFonts w:eastAsia="Times New Roman" w:cs="Arial"/>
+              <w:color w:val="000000"/>
+              <w:kern w:val="0"/>
+              <w:sz w:val="28"/>
+              <w:szCs w:val="28"/>
+              <w:lang w:eastAsia="es-ES"/>
+              <w14:ligatures w14:val="none"/>
+            </w:rPr>
+            <w:t xml:space="preserve"> Ahmed</w:t>
+          </w:r>
+        </w:p>
+        <w:p>
+          <w:pPr>
+            <w:spacing w:after="120" w:line="240" w:lineRule="auto"/>
+            <w:rPr>
               <w:rFonts w:eastAsia="Times New Roman" w:cs="Times New Roman"/>
               <w:kern w:val="0"/>
               <w:sz w:val="24"/>
@@ -897,7 +652,32 @@
               <w14:ligatures w14:val="none"/>
             </w:rPr>
             <w:tab/>
-            <w:t>Marcos Jiménez Pulido</w:t>
+            <w:t>Álvaro Serrano</w:t>
+          </w:r>
+        </w:p>
+        <w:p>
+          <w:pPr>
+            <w:spacing w:after="120" w:line="360" w:lineRule="auto"/>
+            <w:jc w:val="left"/>
+            <w:rPr>
+              <w:rFonts w:eastAsia="Times New Roman" w:cs="Times New Roman"/>
+              <w:kern w:val="0"/>
+              <w:sz w:val="24"/>
+              <w:szCs w:val="24"/>
+              <w:lang w:eastAsia="es-ES"/>
+              <w14:ligatures w14:val="none"/>
+            </w:rPr>
+          </w:pPr>
+          <w:r>
+            <w:rPr>
+              <w:rFonts w:eastAsia="Times New Roman" w:cs="Times New Roman"/>
+              <w:kern w:val="0"/>
+              <w:sz w:val="24"/>
+              <w:szCs w:val="24"/>
+              <w:lang w:eastAsia="es-ES"/>
+              <w14:ligatures w14:val="none"/>
+            </w:rPr>
+            <w:br w:type="page"/>
           </w:r>
         </w:p>
         <w:p>
@@ -915,16 +695,9 @@
         </w:p>
       </w:sdtContent>
     </w:sdt>
-    <w:bookmarkStart w:id="0" w:name="_Toc162025401" w:displacedByCustomXml="next"/>
+    <w:bookmarkStart w:id="0" w:name="_Toc162087368" w:displacedByCustomXml="next"/>
     <w:sdt>
       <w:sdtPr>
-        <w:id w:val="531385713"/>
-        <w:docPartObj>
-          <w:docPartGallery w:val="Table of Contents"/>
-          <w:docPartUnique/>
-        </w:docPartObj>
-      </w:sdtPr>
-      <w:sdtEndPr>
         <w:rPr>
           <w:rFonts w:eastAsiaTheme="minorEastAsia" w:cs="Times New Roman"/>
           <w:color w:val="auto"/>
@@ -934,7 +707,12 @@
           <w:lang w:eastAsia="es-ES"/>
           <w14:ligatures w14:val="none"/>
         </w:rPr>
-      </w:sdtEndPr>
+        <w:id w:val="531385713"/>
+        <w:docPartObj>
+          <w:docPartGallery w:val="Table of Contents"/>
+          <w:docPartUnique/>
+        </w:docPartObj>
+      </w:sdtPr>
       <w:sdtContent>
         <w:p>
           <w:pPr>
@@ -978,7 +756,7 @@
           <w:r>
             <w:fldChar w:fldCharType="separate"/>
           </w:r>
-          <w:hyperlink w:anchor="_Toc162025401" w:history="1">
+          <w:hyperlink w:anchor="_Toc162087368" w:history="1">
             <w:r>
               <w:rPr>
                 <w:rStyle w:val="Hipervnculo"/>
@@ -1005,7 +783,7 @@
                 <w:noProof/>
                 <w:webHidden/>
               </w:rPr>
-              <w:instrText xml:space="preserve"> PAGEREF _Toc162025401 \h </w:instrText>
+              <w:instrText xml:space="preserve"> PAGEREF _Toc162087368 \h </w:instrText>
             </w:r>
             <w:r>
               <w:rPr>
@@ -1025,7 +803,7 @@
                 <w:noProof/>
                 <w:webHidden/>
               </w:rPr>
-              <w:t>I</w:t>
+              <w:t xml:space="preserve"> </w:t>
             </w:r>
             <w:r>
               <w:rPr>
@@ -1052,7 +830,7 @@
               <w14:ligatures w14:val="standardContextual"/>
             </w:rPr>
           </w:pPr>
-          <w:hyperlink w:anchor="_Toc162025402" w:history="1">
+          <w:hyperlink w:anchor="_Toc162087369" w:history="1">
             <w:r>
               <w:rPr>
                 <w:rStyle w:val="Hipervnculo"/>
@@ -1097,7 +875,7 @@
                 <w:noProof/>
                 <w:webHidden/>
               </w:rPr>
-              <w:instrText xml:space="preserve"> PAGEREF _Toc162025402 \h </w:instrText>
+              <w:instrText xml:space="preserve"> PAGEREF _Toc162087369 \h </w:instrText>
             </w:r>
             <w:r>
               <w:rPr>
@@ -1118,6 +896,1567 @@
                 <w:webHidden/>
               </w:rPr>
               <w:t>2</w:t>
+            </w:r>
+            <w:r>
+              <w:rPr>
+                <w:noProof/>
+                <w:webHidden/>
+              </w:rPr>
+              <w:fldChar w:fldCharType="end"/>
+            </w:r>
+          </w:hyperlink>
+        </w:p>
+        <w:p>
+          <w:pPr>
+            <w:pStyle w:val="TDC1"/>
+            <w:tabs>
+              <w:tab w:val="left" w:pos="440"/>
+              <w:tab w:val="right" w:leader="dot" w:pos="9060"/>
+            </w:tabs>
+            <w:rPr>
+              <w:rFonts w:asciiTheme="minorHAnsi" w:hAnsiTheme="minorHAnsi" w:cstheme="minorBidi"/>
+              <w:noProof/>
+              <w:kern w:val="2"/>
+              <w:sz w:val="24"/>
+              <w:szCs w:val="24"/>
+              <w14:ligatures w14:val="standardContextual"/>
+            </w:rPr>
+          </w:pPr>
+          <w:hyperlink w:anchor="_Toc162087370" w:history="1">
+            <w:r>
+              <w:rPr>
+                <w:rStyle w:val="Hipervnculo"/>
+                <w:noProof/>
+              </w:rPr>
+              <w:t>2.</w:t>
+            </w:r>
+            <w:r>
+              <w:rPr>
+                <w:rFonts w:asciiTheme="minorHAnsi" w:hAnsiTheme="minorHAnsi" w:cstheme="minorBidi"/>
+                <w:noProof/>
+                <w:kern w:val="2"/>
+                <w:sz w:val="24"/>
+                <w:szCs w:val="24"/>
+                <w14:ligatures w14:val="standardContextual"/>
+              </w:rPr>
+              <w:tab/>
+            </w:r>
+            <w:r>
+              <w:rPr>
+                <w:rStyle w:val="Hipervnculo"/>
+                <w:noProof/>
+              </w:rPr>
+              <w:t>Parte Aprobado</w:t>
+            </w:r>
+            <w:r>
+              <w:rPr>
+                <w:noProof/>
+                <w:webHidden/>
+              </w:rPr>
+              <w:tab/>
+            </w:r>
+            <w:r>
+              <w:rPr>
+                <w:noProof/>
+                <w:webHidden/>
+              </w:rPr>
+              <w:fldChar w:fldCharType="begin"/>
+            </w:r>
+            <w:r>
+              <w:rPr>
+                <w:noProof/>
+                <w:webHidden/>
+              </w:rPr>
+              <w:instrText xml:space="preserve"> PAGEREF _Toc162087370 \h </w:instrText>
+            </w:r>
+            <w:r>
+              <w:rPr>
+                <w:noProof/>
+                <w:webHidden/>
+              </w:rPr>
+            </w:r>
+            <w:r>
+              <w:rPr>
+                <w:noProof/>
+                <w:webHidden/>
+              </w:rPr>
+              <w:fldChar w:fldCharType="separate"/>
+            </w:r>
+            <w:r>
+              <w:rPr>
+                <w:noProof/>
+                <w:webHidden/>
+              </w:rPr>
+              <w:t>3</w:t>
+            </w:r>
+            <w:r>
+              <w:rPr>
+                <w:noProof/>
+                <w:webHidden/>
+              </w:rPr>
+              <w:fldChar w:fldCharType="end"/>
+            </w:r>
+          </w:hyperlink>
+        </w:p>
+        <w:p>
+          <w:pPr>
+            <w:pStyle w:val="TDC2"/>
+            <w:tabs>
+              <w:tab w:val="left" w:pos="960"/>
+            </w:tabs>
+            <w:rPr>
+              <w:rFonts w:asciiTheme="minorHAnsi" w:hAnsiTheme="minorHAnsi" w:cstheme="minorBidi"/>
+              <w:noProof/>
+              <w:kern w:val="2"/>
+              <w:sz w:val="24"/>
+              <w:szCs w:val="24"/>
+              <w14:ligatures w14:val="standardContextual"/>
+            </w:rPr>
+          </w:pPr>
+          <w:hyperlink w:anchor="_Toc162087371" w:history="1">
+            <w:r>
+              <w:rPr>
+                <w:rStyle w:val="Hipervnculo"/>
+                <w:noProof/>
+              </w:rPr>
+              <w:t>2.1</w:t>
+            </w:r>
+            <w:r>
+              <w:rPr>
+                <w:rFonts w:asciiTheme="minorHAnsi" w:hAnsiTheme="minorHAnsi" w:cstheme="minorBidi"/>
+                <w:noProof/>
+                <w:kern w:val="2"/>
+                <w:sz w:val="24"/>
+                <w:szCs w:val="24"/>
+                <w14:ligatures w14:val="standardContextual"/>
+              </w:rPr>
+              <w:tab/>
+            </w:r>
+            <w:r>
+              <w:rPr>
+                <w:rStyle w:val="Hipervnculo"/>
+                <w:noProof/>
+              </w:rPr>
+              <w:t>Reducción de la gramática a LL(1)</w:t>
+            </w:r>
+            <w:r>
+              <w:rPr>
+                <w:noProof/>
+                <w:webHidden/>
+              </w:rPr>
+              <w:tab/>
+            </w:r>
+            <w:r>
+              <w:rPr>
+                <w:noProof/>
+                <w:webHidden/>
+              </w:rPr>
+              <w:fldChar w:fldCharType="begin"/>
+            </w:r>
+            <w:r>
+              <w:rPr>
+                <w:noProof/>
+                <w:webHidden/>
+              </w:rPr>
+              <w:instrText xml:space="preserve"> PAGEREF _Toc162087371 \h </w:instrText>
+            </w:r>
+            <w:r>
+              <w:rPr>
+                <w:noProof/>
+                <w:webHidden/>
+              </w:rPr>
+            </w:r>
+            <w:r>
+              <w:rPr>
+                <w:noProof/>
+                <w:webHidden/>
+              </w:rPr>
+              <w:fldChar w:fldCharType="separate"/>
+            </w:r>
+            <w:r>
+              <w:rPr>
+                <w:noProof/>
+                <w:webHidden/>
+              </w:rPr>
+              <w:t>3</w:t>
+            </w:r>
+            <w:r>
+              <w:rPr>
+                <w:noProof/>
+                <w:webHidden/>
+              </w:rPr>
+              <w:fldChar w:fldCharType="end"/>
+            </w:r>
+          </w:hyperlink>
+        </w:p>
+        <w:p>
+          <w:pPr>
+            <w:pStyle w:val="TDC3"/>
+            <w:tabs>
+              <w:tab w:val="left" w:pos="1200"/>
+              <w:tab w:val="right" w:leader="dot" w:pos="9060"/>
+            </w:tabs>
+            <w:rPr>
+              <w:rFonts w:asciiTheme="minorHAnsi" w:hAnsiTheme="minorHAnsi" w:cstheme="minorBidi"/>
+              <w:noProof/>
+              <w:kern w:val="2"/>
+              <w:sz w:val="24"/>
+              <w:szCs w:val="24"/>
+              <w14:ligatures w14:val="standardContextual"/>
+            </w:rPr>
+          </w:pPr>
+          <w:hyperlink w:anchor="_Toc162087372" w:history="1">
+            <w:r>
+              <w:rPr>
+                <w:rStyle w:val="Hipervnculo"/>
+                <w:noProof/>
+              </w:rPr>
+              <w:t>2.1.1</w:t>
+            </w:r>
+            <w:r>
+              <w:rPr>
+                <w:rFonts w:asciiTheme="minorHAnsi" w:hAnsiTheme="minorHAnsi" w:cstheme="minorBidi"/>
+                <w:noProof/>
+                <w:kern w:val="2"/>
+                <w:sz w:val="24"/>
+                <w:szCs w:val="24"/>
+                <w14:ligatures w14:val="standardContextual"/>
+              </w:rPr>
+              <w:tab/>
+            </w:r>
+            <w:r>
+              <w:rPr>
+                <w:rStyle w:val="Hipervnculo"/>
+                <w:noProof/>
+              </w:rPr>
+              <w:t>Eliminar recursividad por la izquierda</w:t>
+            </w:r>
+            <w:r>
+              <w:rPr>
+                <w:noProof/>
+                <w:webHidden/>
+              </w:rPr>
+              <w:tab/>
+            </w:r>
+            <w:r>
+              <w:rPr>
+                <w:noProof/>
+                <w:webHidden/>
+              </w:rPr>
+              <w:fldChar w:fldCharType="begin"/>
+            </w:r>
+            <w:r>
+              <w:rPr>
+                <w:noProof/>
+                <w:webHidden/>
+              </w:rPr>
+              <w:instrText xml:space="preserve"> PAGEREF _Toc162087372 \h </w:instrText>
+            </w:r>
+            <w:r>
+              <w:rPr>
+                <w:noProof/>
+                <w:webHidden/>
+              </w:rPr>
+            </w:r>
+            <w:r>
+              <w:rPr>
+                <w:noProof/>
+                <w:webHidden/>
+              </w:rPr>
+              <w:fldChar w:fldCharType="separate"/>
+            </w:r>
+            <w:r>
+              <w:rPr>
+                <w:noProof/>
+                <w:webHidden/>
+              </w:rPr>
+              <w:t>3</w:t>
+            </w:r>
+            <w:r>
+              <w:rPr>
+                <w:noProof/>
+                <w:webHidden/>
+              </w:rPr>
+              <w:fldChar w:fldCharType="end"/>
+            </w:r>
+          </w:hyperlink>
+        </w:p>
+        <w:p>
+          <w:pPr>
+            <w:pStyle w:val="TDC3"/>
+            <w:tabs>
+              <w:tab w:val="left" w:pos="1200"/>
+              <w:tab w:val="right" w:leader="dot" w:pos="9060"/>
+            </w:tabs>
+            <w:rPr>
+              <w:rFonts w:asciiTheme="minorHAnsi" w:hAnsiTheme="minorHAnsi" w:cstheme="minorBidi"/>
+              <w:noProof/>
+              <w:kern w:val="2"/>
+              <w:sz w:val="24"/>
+              <w:szCs w:val="24"/>
+              <w14:ligatures w14:val="standardContextual"/>
+            </w:rPr>
+          </w:pPr>
+          <w:hyperlink w:anchor="_Toc162087373" w:history="1">
+            <w:r>
+              <w:rPr>
+                <w:rStyle w:val="Hipervnculo"/>
+                <w:noProof/>
+              </w:rPr>
+              <w:t>2.1.2</w:t>
+            </w:r>
+            <w:r>
+              <w:rPr>
+                <w:rFonts w:asciiTheme="minorHAnsi" w:hAnsiTheme="minorHAnsi" w:cstheme="minorBidi"/>
+                <w:noProof/>
+                <w:kern w:val="2"/>
+                <w:sz w:val="24"/>
+                <w:szCs w:val="24"/>
+                <w14:ligatures w14:val="standardContextual"/>
+              </w:rPr>
+              <w:tab/>
+            </w:r>
+            <w:r>
+              <w:rPr>
+                <w:rStyle w:val="Hipervnculo"/>
+                <w:noProof/>
+              </w:rPr>
+              <w:t>Factorizar</w:t>
+            </w:r>
+            <w:r>
+              <w:rPr>
+                <w:noProof/>
+                <w:webHidden/>
+              </w:rPr>
+              <w:tab/>
+            </w:r>
+            <w:r>
+              <w:rPr>
+                <w:noProof/>
+                <w:webHidden/>
+              </w:rPr>
+              <w:fldChar w:fldCharType="begin"/>
+            </w:r>
+            <w:r>
+              <w:rPr>
+                <w:noProof/>
+                <w:webHidden/>
+              </w:rPr>
+              <w:instrText xml:space="preserve"> PAGEREF _Toc162087373 \h </w:instrText>
+            </w:r>
+            <w:r>
+              <w:rPr>
+                <w:noProof/>
+                <w:webHidden/>
+              </w:rPr>
+            </w:r>
+            <w:r>
+              <w:rPr>
+                <w:noProof/>
+                <w:webHidden/>
+              </w:rPr>
+              <w:fldChar w:fldCharType="separate"/>
+            </w:r>
+            <w:r>
+              <w:rPr>
+                <w:noProof/>
+                <w:webHidden/>
+              </w:rPr>
+              <w:t>3</w:t>
+            </w:r>
+            <w:r>
+              <w:rPr>
+                <w:noProof/>
+                <w:webHidden/>
+              </w:rPr>
+              <w:fldChar w:fldCharType="end"/>
+            </w:r>
+          </w:hyperlink>
+        </w:p>
+        <w:p>
+          <w:pPr>
+            <w:pStyle w:val="TDC3"/>
+            <w:tabs>
+              <w:tab w:val="left" w:pos="1200"/>
+              <w:tab w:val="right" w:leader="dot" w:pos="9060"/>
+            </w:tabs>
+            <w:rPr>
+              <w:rFonts w:asciiTheme="minorHAnsi" w:hAnsiTheme="minorHAnsi" w:cstheme="minorBidi"/>
+              <w:noProof/>
+              <w:kern w:val="2"/>
+              <w:sz w:val="24"/>
+              <w:szCs w:val="24"/>
+              <w14:ligatures w14:val="standardContextual"/>
+            </w:rPr>
+          </w:pPr>
+          <w:hyperlink w:anchor="_Toc162087374" w:history="1">
+            <w:r>
+              <w:rPr>
+                <w:rStyle w:val="Hipervnculo"/>
+                <w:noProof/>
+              </w:rPr>
+              <w:t>2.1.3</w:t>
+            </w:r>
+            <w:r>
+              <w:rPr>
+                <w:rFonts w:asciiTheme="minorHAnsi" w:hAnsiTheme="minorHAnsi" w:cstheme="minorBidi"/>
+                <w:noProof/>
+                <w:kern w:val="2"/>
+                <w:sz w:val="24"/>
+                <w:szCs w:val="24"/>
+                <w14:ligatures w14:val="standardContextual"/>
+              </w:rPr>
+              <w:tab/>
+            </w:r>
+            <w:r>
+              <w:rPr>
+                <w:rStyle w:val="Hipervnculo"/>
+                <w:noProof/>
+              </w:rPr>
+              <w:t>Generar los conjuntos de CAB, SIG</w:t>
+            </w:r>
+            <w:r>
+              <w:rPr>
+                <w:noProof/>
+                <w:webHidden/>
+              </w:rPr>
+              <w:tab/>
+            </w:r>
+            <w:r>
+              <w:rPr>
+                <w:noProof/>
+                <w:webHidden/>
+              </w:rPr>
+              <w:fldChar w:fldCharType="begin"/>
+            </w:r>
+            <w:r>
+              <w:rPr>
+                <w:noProof/>
+                <w:webHidden/>
+              </w:rPr>
+              <w:instrText xml:space="preserve"> PAGEREF _Toc162087374 \h </w:instrText>
+            </w:r>
+            <w:r>
+              <w:rPr>
+                <w:noProof/>
+                <w:webHidden/>
+              </w:rPr>
+            </w:r>
+            <w:r>
+              <w:rPr>
+                <w:noProof/>
+                <w:webHidden/>
+              </w:rPr>
+              <w:fldChar w:fldCharType="separate"/>
+            </w:r>
+            <w:r>
+              <w:rPr>
+                <w:noProof/>
+                <w:webHidden/>
+              </w:rPr>
+              <w:t>4</w:t>
+            </w:r>
+            <w:r>
+              <w:rPr>
+                <w:noProof/>
+                <w:webHidden/>
+              </w:rPr>
+              <w:fldChar w:fldCharType="end"/>
+            </w:r>
+          </w:hyperlink>
+        </w:p>
+        <w:p>
+          <w:pPr>
+            <w:pStyle w:val="TDC1"/>
+            <w:tabs>
+              <w:tab w:val="left" w:pos="440"/>
+              <w:tab w:val="right" w:leader="dot" w:pos="9060"/>
+            </w:tabs>
+            <w:rPr>
+              <w:rFonts w:asciiTheme="minorHAnsi" w:hAnsiTheme="minorHAnsi" w:cstheme="minorBidi"/>
+              <w:noProof/>
+              <w:kern w:val="2"/>
+              <w:sz w:val="24"/>
+              <w:szCs w:val="24"/>
+              <w14:ligatures w14:val="standardContextual"/>
+            </w:rPr>
+          </w:pPr>
+          <w:hyperlink w:anchor="_Toc162087375" w:history="1">
+            <w:r>
+              <w:rPr>
+                <w:rStyle w:val="Hipervnculo"/>
+                <w:noProof/>
+              </w:rPr>
+              <w:t>3.</w:t>
+            </w:r>
+            <w:r>
+              <w:rPr>
+                <w:rFonts w:asciiTheme="minorHAnsi" w:hAnsiTheme="minorHAnsi" w:cstheme="minorBidi"/>
+                <w:noProof/>
+                <w:kern w:val="2"/>
+                <w:sz w:val="24"/>
+                <w:szCs w:val="24"/>
+                <w14:ligatures w14:val="standardContextual"/>
+              </w:rPr>
+              <w:tab/>
+            </w:r>
+            <w:r>
+              <w:rPr>
+                <w:rStyle w:val="Hipervnculo"/>
+                <w:noProof/>
+              </w:rPr>
+              <w:t>Generar la gramática de ANTLR</w:t>
+            </w:r>
+            <w:r>
+              <w:rPr>
+                <w:noProof/>
+                <w:webHidden/>
+              </w:rPr>
+              <w:tab/>
+            </w:r>
+            <w:r>
+              <w:rPr>
+                <w:noProof/>
+                <w:webHidden/>
+              </w:rPr>
+              <w:fldChar w:fldCharType="begin"/>
+            </w:r>
+            <w:r>
+              <w:rPr>
+                <w:noProof/>
+                <w:webHidden/>
+              </w:rPr>
+              <w:instrText xml:space="preserve"> PAGEREF _Toc162087375 \h </w:instrText>
+            </w:r>
+            <w:r>
+              <w:rPr>
+                <w:noProof/>
+                <w:webHidden/>
+              </w:rPr>
+            </w:r>
+            <w:r>
+              <w:rPr>
+                <w:noProof/>
+                <w:webHidden/>
+              </w:rPr>
+              <w:fldChar w:fldCharType="separate"/>
+            </w:r>
+            <w:r>
+              <w:rPr>
+                <w:noProof/>
+                <w:webHidden/>
+              </w:rPr>
+              <w:t>5</w:t>
+            </w:r>
+            <w:r>
+              <w:rPr>
+                <w:noProof/>
+                <w:webHidden/>
+              </w:rPr>
+              <w:fldChar w:fldCharType="end"/>
+            </w:r>
+          </w:hyperlink>
+        </w:p>
+        <w:p>
+          <w:pPr>
+            <w:pStyle w:val="TDC1"/>
+            <w:tabs>
+              <w:tab w:val="left" w:pos="440"/>
+              <w:tab w:val="right" w:leader="dot" w:pos="9060"/>
+            </w:tabs>
+            <w:rPr>
+              <w:rFonts w:asciiTheme="minorHAnsi" w:hAnsiTheme="minorHAnsi" w:cstheme="minorBidi"/>
+              <w:noProof/>
+              <w:kern w:val="2"/>
+              <w:sz w:val="24"/>
+              <w:szCs w:val="24"/>
+              <w14:ligatures w14:val="standardContextual"/>
+            </w:rPr>
+          </w:pPr>
+          <w:hyperlink w:anchor="_Toc162087376" w:history="1">
+            <w:r>
+              <w:rPr>
+                <w:rStyle w:val="Hipervnculo"/>
+                <w:noProof/>
+              </w:rPr>
+              <w:t>4.</w:t>
+            </w:r>
+            <w:r>
+              <w:rPr>
+                <w:rFonts w:asciiTheme="minorHAnsi" w:hAnsiTheme="minorHAnsi" w:cstheme="minorBidi"/>
+                <w:noProof/>
+                <w:kern w:val="2"/>
+                <w:sz w:val="24"/>
+                <w:szCs w:val="24"/>
+                <w14:ligatures w14:val="standardContextual"/>
+              </w:rPr>
+              <w:tab/>
+            </w:r>
+            <w:r>
+              <w:rPr>
+                <w:rStyle w:val="Hipervnculo"/>
+                <w:noProof/>
+              </w:rPr>
+              <w:t>Probar el correcto funcionamiento del reconocedor</w:t>
+            </w:r>
+            <w:r>
+              <w:rPr>
+                <w:noProof/>
+                <w:webHidden/>
+              </w:rPr>
+              <w:tab/>
+            </w:r>
+            <w:r>
+              <w:rPr>
+                <w:noProof/>
+                <w:webHidden/>
+              </w:rPr>
+              <w:fldChar w:fldCharType="begin"/>
+            </w:r>
+            <w:r>
+              <w:rPr>
+                <w:noProof/>
+                <w:webHidden/>
+              </w:rPr>
+              <w:instrText xml:space="preserve"> PAGEREF _Toc162087376 \h </w:instrText>
+            </w:r>
+            <w:r>
+              <w:rPr>
+                <w:noProof/>
+                <w:webHidden/>
+              </w:rPr>
+            </w:r>
+            <w:r>
+              <w:rPr>
+                <w:noProof/>
+                <w:webHidden/>
+              </w:rPr>
+              <w:fldChar w:fldCharType="separate"/>
+            </w:r>
+            <w:r>
+              <w:rPr>
+                <w:noProof/>
+                <w:webHidden/>
+              </w:rPr>
+              <w:t>6</w:t>
+            </w:r>
+            <w:r>
+              <w:rPr>
+                <w:noProof/>
+                <w:webHidden/>
+              </w:rPr>
+              <w:fldChar w:fldCharType="end"/>
+            </w:r>
+          </w:hyperlink>
+        </w:p>
+        <w:p>
+          <w:pPr>
+            <w:pStyle w:val="TDC2"/>
+            <w:tabs>
+              <w:tab w:val="left" w:pos="960"/>
+            </w:tabs>
+            <w:rPr>
+              <w:rFonts w:asciiTheme="minorHAnsi" w:hAnsiTheme="minorHAnsi" w:cstheme="minorBidi"/>
+              <w:noProof/>
+              <w:kern w:val="2"/>
+              <w:sz w:val="24"/>
+              <w:szCs w:val="24"/>
+              <w14:ligatures w14:val="standardContextual"/>
+            </w:rPr>
+          </w:pPr>
+          <w:hyperlink w:anchor="_Toc162087377" w:history="1">
+            <w:r>
+              <w:rPr>
+                <w:rStyle w:val="Hipervnculo"/>
+                <w:noProof/>
+              </w:rPr>
+              <w:t>4.1</w:t>
+            </w:r>
+            <w:r>
+              <w:rPr>
+                <w:rFonts w:asciiTheme="minorHAnsi" w:hAnsiTheme="minorHAnsi" w:cstheme="minorBidi"/>
+                <w:noProof/>
+                <w:kern w:val="2"/>
+                <w:sz w:val="24"/>
+                <w:szCs w:val="24"/>
+                <w14:ligatures w14:val="standardContextual"/>
+              </w:rPr>
+              <w:tab/>
+            </w:r>
+            <w:r>
+              <w:rPr>
+                <w:rStyle w:val="Hipervnculo"/>
+                <w:noProof/>
+              </w:rPr>
+              <w:t>Correctos</w:t>
+            </w:r>
+            <w:r>
+              <w:rPr>
+                <w:noProof/>
+                <w:webHidden/>
+              </w:rPr>
+              <w:tab/>
+            </w:r>
+            <w:r>
+              <w:rPr>
+                <w:noProof/>
+                <w:webHidden/>
+              </w:rPr>
+              <w:fldChar w:fldCharType="begin"/>
+            </w:r>
+            <w:r>
+              <w:rPr>
+                <w:noProof/>
+                <w:webHidden/>
+              </w:rPr>
+              <w:instrText xml:space="preserve"> PAGEREF _Toc162087377 \h </w:instrText>
+            </w:r>
+            <w:r>
+              <w:rPr>
+                <w:noProof/>
+                <w:webHidden/>
+              </w:rPr>
+            </w:r>
+            <w:r>
+              <w:rPr>
+                <w:noProof/>
+                <w:webHidden/>
+              </w:rPr>
+              <w:fldChar w:fldCharType="separate"/>
+            </w:r>
+            <w:r>
+              <w:rPr>
+                <w:noProof/>
+                <w:webHidden/>
+              </w:rPr>
+              <w:t>6</w:t>
+            </w:r>
+            <w:r>
+              <w:rPr>
+                <w:noProof/>
+                <w:webHidden/>
+              </w:rPr>
+              <w:fldChar w:fldCharType="end"/>
+            </w:r>
+          </w:hyperlink>
+        </w:p>
+        <w:p>
+          <w:pPr>
+            <w:pStyle w:val="TDC3"/>
+            <w:tabs>
+              <w:tab w:val="left" w:pos="1200"/>
+              <w:tab w:val="right" w:leader="dot" w:pos="9060"/>
+            </w:tabs>
+            <w:rPr>
+              <w:rFonts w:asciiTheme="minorHAnsi" w:hAnsiTheme="minorHAnsi" w:cstheme="minorBidi"/>
+              <w:noProof/>
+              <w:kern w:val="2"/>
+              <w:sz w:val="24"/>
+              <w:szCs w:val="24"/>
+              <w14:ligatures w14:val="standardContextual"/>
+            </w:rPr>
+          </w:pPr>
+          <w:hyperlink w:anchor="_Toc162087378" w:history="1">
+            <w:r>
+              <w:rPr>
+                <w:rStyle w:val="Hipervnculo"/>
+                <w:noProof/>
+              </w:rPr>
+              <w:t>4.1.1</w:t>
+            </w:r>
+            <w:r>
+              <w:rPr>
+                <w:rFonts w:asciiTheme="minorHAnsi" w:hAnsiTheme="minorHAnsi" w:cstheme="minorBidi"/>
+                <w:noProof/>
+                <w:kern w:val="2"/>
+                <w:sz w:val="24"/>
+                <w:szCs w:val="24"/>
+                <w14:ligatures w14:val="standardContextual"/>
+              </w:rPr>
+              <w:tab/>
+            </w:r>
+            <w:r>
+              <w:rPr>
+                <w:rStyle w:val="Hipervnculo"/>
+                <w:noProof/>
+              </w:rPr>
+              <w:t>Caso 1</w:t>
+            </w:r>
+            <w:r>
+              <w:rPr>
+                <w:noProof/>
+                <w:webHidden/>
+              </w:rPr>
+              <w:tab/>
+            </w:r>
+            <w:r>
+              <w:rPr>
+                <w:noProof/>
+                <w:webHidden/>
+              </w:rPr>
+              <w:fldChar w:fldCharType="begin"/>
+            </w:r>
+            <w:r>
+              <w:rPr>
+                <w:noProof/>
+                <w:webHidden/>
+              </w:rPr>
+              <w:instrText xml:space="preserve"> PAGEREF _Toc162087378 \h </w:instrText>
+            </w:r>
+            <w:r>
+              <w:rPr>
+                <w:noProof/>
+                <w:webHidden/>
+              </w:rPr>
+            </w:r>
+            <w:r>
+              <w:rPr>
+                <w:noProof/>
+                <w:webHidden/>
+              </w:rPr>
+              <w:fldChar w:fldCharType="separate"/>
+            </w:r>
+            <w:r>
+              <w:rPr>
+                <w:noProof/>
+                <w:webHidden/>
+              </w:rPr>
+              <w:t>6</w:t>
+            </w:r>
+            <w:r>
+              <w:rPr>
+                <w:noProof/>
+                <w:webHidden/>
+              </w:rPr>
+              <w:fldChar w:fldCharType="end"/>
+            </w:r>
+          </w:hyperlink>
+        </w:p>
+        <w:p>
+          <w:pPr>
+            <w:pStyle w:val="TDC3"/>
+            <w:tabs>
+              <w:tab w:val="left" w:pos="1200"/>
+              <w:tab w:val="right" w:leader="dot" w:pos="9060"/>
+            </w:tabs>
+            <w:rPr>
+              <w:rFonts w:asciiTheme="minorHAnsi" w:hAnsiTheme="minorHAnsi" w:cstheme="minorBidi"/>
+              <w:noProof/>
+              <w:kern w:val="2"/>
+              <w:sz w:val="24"/>
+              <w:szCs w:val="24"/>
+              <w14:ligatures w14:val="standardContextual"/>
+            </w:rPr>
+          </w:pPr>
+          <w:hyperlink w:anchor="_Toc162087379" w:history="1">
+            <w:r>
+              <w:rPr>
+                <w:rStyle w:val="Hipervnculo"/>
+                <w:noProof/>
+              </w:rPr>
+              <w:t>4.1.2</w:t>
+            </w:r>
+            <w:r>
+              <w:rPr>
+                <w:rFonts w:asciiTheme="minorHAnsi" w:hAnsiTheme="minorHAnsi" w:cstheme="minorBidi"/>
+                <w:noProof/>
+                <w:kern w:val="2"/>
+                <w:sz w:val="24"/>
+                <w:szCs w:val="24"/>
+                <w14:ligatures w14:val="standardContextual"/>
+              </w:rPr>
+              <w:tab/>
+            </w:r>
+            <w:r>
+              <w:rPr>
+                <w:rStyle w:val="Hipervnculo"/>
+                <w:noProof/>
+              </w:rPr>
+              <w:t>Caso 2</w:t>
+            </w:r>
+            <w:r>
+              <w:rPr>
+                <w:noProof/>
+                <w:webHidden/>
+              </w:rPr>
+              <w:tab/>
+            </w:r>
+            <w:r>
+              <w:rPr>
+                <w:noProof/>
+                <w:webHidden/>
+              </w:rPr>
+              <w:fldChar w:fldCharType="begin"/>
+            </w:r>
+            <w:r>
+              <w:rPr>
+                <w:noProof/>
+                <w:webHidden/>
+              </w:rPr>
+              <w:instrText xml:space="preserve"> PAGEREF _Toc162087379 \h </w:instrText>
+            </w:r>
+            <w:r>
+              <w:rPr>
+                <w:noProof/>
+                <w:webHidden/>
+              </w:rPr>
+            </w:r>
+            <w:r>
+              <w:rPr>
+                <w:noProof/>
+                <w:webHidden/>
+              </w:rPr>
+              <w:fldChar w:fldCharType="separate"/>
+            </w:r>
+            <w:r>
+              <w:rPr>
+                <w:noProof/>
+                <w:webHidden/>
+              </w:rPr>
+              <w:t>6</w:t>
+            </w:r>
+            <w:r>
+              <w:rPr>
+                <w:noProof/>
+                <w:webHidden/>
+              </w:rPr>
+              <w:fldChar w:fldCharType="end"/>
+            </w:r>
+          </w:hyperlink>
+        </w:p>
+        <w:p>
+          <w:pPr>
+            <w:pStyle w:val="TDC3"/>
+            <w:tabs>
+              <w:tab w:val="left" w:pos="1200"/>
+              <w:tab w:val="right" w:leader="dot" w:pos="9060"/>
+            </w:tabs>
+            <w:rPr>
+              <w:rFonts w:asciiTheme="minorHAnsi" w:hAnsiTheme="minorHAnsi" w:cstheme="minorBidi"/>
+              <w:noProof/>
+              <w:kern w:val="2"/>
+              <w:sz w:val="24"/>
+              <w:szCs w:val="24"/>
+              <w14:ligatures w14:val="standardContextual"/>
+            </w:rPr>
+          </w:pPr>
+          <w:hyperlink w:anchor="_Toc162087380" w:history="1">
+            <w:r>
+              <w:rPr>
+                <w:rStyle w:val="Hipervnculo"/>
+                <w:noProof/>
+              </w:rPr>
+              <w:t>4.1.3</w:t>
+            </w:r>
+            <w:r>
+              <w:rPr>
+                <w:rFonts w:asciiTheme="minorHAnsi" w:hAnsiTheme="minorHAnsi" w:cstheme="minorBidi"/>
+                <w:noProof/>
+                <w:kern w:val="2"/>
+                <w:sz w:val="24"/>
+                <w:szCs w:val="24"/>
+                <w14:ligatures w14:val="standardContextual"/>
+              </w:rPr>
+              <w:tab/>
+            </w:r>
+            <w:r>
+              <w:rPr>
+                <w:rStyle w:val="Hipervnculo"/>
+                <w:noProof/>
+              </w:rPr>
+              <w:t>Caso 3</w:t>
+            </w:r>
+            <w:r>
+              <w:rPr>
+                <w:noProof/>
+                <w:webHidden/>
+              </w:rPr>
+              <w:tab/>
+            </w:r>
+            <w:r>
+              <w:rPr>
+                <w:noProof/>
+                <w:webHidden/>
+              </w:rPr>
+              <w:fldChar w:fldCharType="begin"/>
+            </w:r>
+            <w:r>
+              <w:rPr>
+                <w:noProof/>
+                <w:webHidden/>
+              </w:rPr>
+              <w:instrText xml:space="preserve"> PAGEREF _Toc162087380 \h </w:instrText>
+            </w:r>
+            <w:r>
+              <w:rPr>
+                <w:noProof/>
+                <w:webHidden/>
+              </w:rPr>
+            </w:r>
+            <w:r>
+              <w:rPr>
+                <w:noProof/>
+                <w:webHidden/>
+              </w:rPr>
+              <w:fldChar w:fldCharType="separate"/>
+            </w:r>
+            <w:r>
+              <w:rPr>
+                <w:noProof/>
+                <w:webHidden/>
+              </w:rPr>
+              <w:t>6</w:t>
+            </w:r>
+            <w:r>
+              <w:rPr>
+                <w:noProof/>
+                <w:webHidden/>
+              </w:rPr>
+              <w:fldChar w:fldCharType="end"/>
+            </w:r>
+          </w:hyperlink>
+        </w:p>
+        <w:p>
+          <w:pPr>
+            <w:pStyle w:val="TDC3"/>
+            <w:tabs>
+              <w:tab w:val="left" w:pos="1200"/>
+              <w:tab w:val="right" w:leader="dot" w:pos="9060"/>
+            </w:tabs>
+            <w:rPr>
+              <w:rFonts w:asciiTheme="minorHAnsi" w:hAnsiTheme="minorHAnsi" w:cstheme="minorBidi"/>
+              <w:noProof/>
+              <w:kern w:val="2"/>
+              <w:sz w:val="24"/>
+              <w:szCs w:val="24"/>
+              <w14:ligatures w14:val="standardContextual"/>
+            </w:rPr>
+          </w:pPr>
+          <w:hyperlink w:anchor="_Toc162087381" w:history="1">
+            <w:r>
+              <w:rPr>
+                <w:rStyle w:val="Hipervnculo"/>
+                <w:noProof/>
+              </w:rPr>
+              <w:t>4.1.4</w:t>
+            </w:r>
+            <w:r>
+              <w:rPr>
+                <w:rFonts w:asciiTheme="minorHAnsi" w:hAnsiTheme="minorHAnsi" w:cstheme="minorBidi"/>
+                <w:noProof/>
+                <w:kern w:val="2"/>
+                <w:sz w:val="24"/>
+                <w:szCs w:val="24"/>
+                <w14:ligatures w14:val="standardContextual"/>
+              </w:rPr>
+              <w:tab/>
+            </w:r>
+            <w:r>
+              <w:rPr>
+                <w:rStyle w:val="Hipervnculo"/>
+                <w:noProof/>
+              </w:rPr>
+              <w:t>Caso 4</w:t>
+            </w:r>
+            <w:r>
+              <w:rPr>
+                <w:noProof/>
+                <w:webHidden/>
+              </w:rPr>
+              <w:tab/>
+            </w:r>
+            <w:r>
+              <w:rPr>
+                <w:noProof/>
+                <w:webHidden/>
+              </w:rPr>
+              <w:fldChar w:fldCharType="begin"/>
+            </w:r>
+            <w:r>
+              <w:rPr>
+                <w:noProof/>
+                <w:webHidden/>
+              </w:rPr>
+              <w:instrText xml:space="preserve"> PAGEREF _Toc162087381 \h </w:instrText>
+            </w:r>
+            <w:r>
+              <w:rPr>
+                <w:noProof/>
+                <w:webHidden/>
+              </w:rPr>
+            </w:r>
+            <w:r>
+              <w:rPr>
+                <w:noProof/>
+                <w:webHidden/>
+              </w:rPr>
+              <w:fldChar w:fldCharType="separate"/>
+            </w:r>
+            <w:r>
+              <w:rPr>
+                <w:noProof/>
+                <w:webHidden/>
+              </w:rPr>
+              <w:t>6</w:t>
+            </w:r>
+            <w:r>
+              <w:rPr>
+                <w:noProof/>
+                <w:webHidden/>
+              </w:rPr>
+              <w:fldChar w:fldCharType="end"/>
+            </w:r>
+          </w:hyperlink>
+        </w:p>
+        <w:p>
+          <w:pPr>
+            <w:pStyle w:val="TDC2"/>
+            <w:tabs>
+              <w:tab w:val="left" w:pos="960"/>
+            </w:tabs>
+            <w:rPr>
+              <w:rFonts w:asciiTheme="minorHAnsi" w:hAnsiTheme="minorHAnsi" w:cstheme="minorBidi"/>
+              <w:noProof/>
+              <w:kern w:val="2"/>
+              <w:sz w:val="24"/>
+              <w:szCs w:val="24"/>
+              <w14:ligatures w14:val="standardContextual"/>
+            </w:rPr>
+          </w:pPr>
+          <w:hyperlink w:anchor="_Toc162087382" w:history="1">
+            <w:r>
+              <w:rPr>
+                <w:rStyle w:val="Hipervnculo"/>
+                <w:noProof/>
+              </w:rPr>
+              <w:t>4.2</w:t>
+            </w:r>
+            <w:r>
+              <w:rPr>
+                <w:rFonts w:asciiTheme="minorHAnsi" w:hAnsiTheme="minorHAnsi" w:cstheme="minorBidi"/>
+                <w:noProof/>
+                <w:kern w:val="2"/>
+                <w:sz w:val="24"/>
+                <w:szCs w:val="24"/>
+                <w14:ligatures w14:val="standardContextual"/>
+              </w:rPr>
+              <w:tab/>
+            </w:r>
+            <w:r>
+              <w:rPr>
+                <w:rStyle w:val="Hipervnculo"/>
+                <w:noProof/>
+              </w:rPr>
+              <w:t>Erróneos</w:t>
+            </w:r>
+            <w:r>
+              <w:rPr>
+                <w:noProof/>
+                <w:webHidden/>
+              </w:rPr>
+              <w:tab/>
+            </w:r>
+            <w:r>
+              <w:rPr>
+                <w:noProof/>
+                <w:webHidden/>
+              </w:rPr>
+              <w:fldChar w:fldCharType="begin"/>
+            </w:r>
+            <w:r>
+              <w:rPr>
+                <w:noProof/>
+                <w:webHidden/>
+              </w:rPr>
+              <w:instrText xml:space="preserve"> PAGEREF _Toc162087382 \h </w:instrText>
+            </w:r>
+            <w:r>
+              <w:rPr>
+                <w:noProof/>
+                <w:webHidden/>
+              </w:rPr>
+            </w:r>
+            <w:r>
+              <w:rPr>
+                <w:noProof/>
+                <w:webHidden/>
+              </w:rPr>
+              <w:fldChar w:fldCharType="separate"/>
+            </w:r>
+            <w:r>
+              <w:rPr>
+                <w:noProof/>
+                <w:webHidden/>
+              </w:rPr>
+              <w:t>6</w:t>
+            </w:r>
+            <w:r>
+              <w:rPr>
+                <w:noProof/>
+                <w:webHidden/>
+              </w:rPr>
+              <w:fldChar w:fldCharType="end"/>
+            </w:r>
+          </w:hyperlink>
+        </w:p>
+        <w:p>
+          <w:pPr>
+            <w:pStyle w:val="TDC3"/>
+            <w:tabs>
+              <w:tab w:val="left" w:pos="1200"/>
+              <w:tab w:val="right" w:leader="dot" w:pos="9060"/>
+            </w:tabs>
+            <w:rPr>
+              <w:rFonts w:asciiTheme="minorHAnsi" w:hAnsiTheme="minorHAnsi" w:cstheme="minorBidi"/>
+              <w:noProof/>
+              <w:kern w:val="2"/>
+              <w:sz w:val="24"/>
+              <w:szCs w:val="24"/>
+              <w14:ligatures w14:val="standardContextual"/>
+            </w:rPr>
+          </w:pPr>
+          <w:hyperlink w:anchor="_Toc162087383" w:history="1">
+            <w:r>
+              <w:rPr>
+                <w:rStyle w:val="Hipervnculo"/>
+                <w:noProof/>
+              </w:rPr>
+              <w:t>4.2.1</w:t>
+            </w:r>
+            <w:r>
+              <w:rPr>
+                <w:rFonts w:asciiTheme="minorHAnsi" w:hAnsiTheme="minorHAnsi" w:cstheme="minorBidi"/>
+                <w:noProof/>
+                <w:kern w:val="2"/>
+                <w:sz w:val="24"/>
+                <w:szCs w:val="24"/>
+                <w14:ligatures w14:val="standardContextual"/>
+              </w:rPr>
+              <w:tab/>
+            </w:r>
+            <w:r>
+              <w:rPr>
+                <w:rStyle w:val="Hipervnculo"/>
+                <w:noProof/>
+              </w:rPr>
+              <w:t>Caso 1</w:t>
+            </w:r>
+            <w:r>
+              <w:rPr>
+                <w:noProof/>
+                <w:webHidden/>
+              </w:rPr>
+              <w:tab/>
+            </w:r>
+            <w:r>
+              <w:rPr>
+                <w:noProof/>
+                <w:webHidden/>
+              </w:rPr>
+              <w:fldChar w:fldCharType="begin"/>
+            </w:r>
+            <w:r>
+              <w:rPr>
+                <w:noProof/>
+                <w:webHidden/>
+              </w:rPr>
+              <w:instrText xml:space="preserve"> PAGEREF _Toc162087383 \h </w:instrText>
+            </w:r>
+            <w:r>
+              <w:rPr>
+                <w:noProof/>
+                <w:webHidden/>
+              </w:rPr>
+            </w:r>
+            <w:r>
+              <w:rPr>
+                <w:noProof/>
+                <w:webHidden/>
+              </w:rPr>
+              <w:fldChar w:fldCharType="separate"/>
+            </w:r>
+            <w:r>
+              <w:rPr>
+                <w:noProof/>
+                <w:webHidden/>
+              </w:rPr>
+              <w:t>6</w:t>
+            </w:r>
+            <w:r>
+              <w:rPr>
+                <w:noProof/>
+                <w:webHidden/>
+              </w:rPr>
+              <w:fldChar w:fldCharType="end"/>
+            </w:r>
+          </w:hyperlink>
+        </w:p>
+        <w:p>
+          <w:pPr>
+            <w:pStyle w:val="TDC3"/>
+            <w:tabs>
+              <w:tab w:val="left" w:pos="1200"/>
+              <w:tab w:val="right" w:leader="dot" w:pos="9060"/>
+            </w:tabs>
+            <w:rPr>
+              <w:rFonts w:asciiTheme="minorHAnsi" w:hAnsiTheme="minorHAnsi" w:cstheme="minorBidi"/>
+              <w:noProof/>
+              <w:kern w:val="2"/>
+              <w:sz w:val="24"/>
+              <w:szCs w:val="24"/>
+              <w14:ligatures w14:val="standardContextual"/>
+            </w:rPr>
+          </w:pPr>
+          <w:hyperlink w:anchor="_Toc162087384" w:history="1">
+            <w:r>
+              <w:rPr>
+                <w:rStyle w:val="Hipervnculo"/>
+                <w:noProof/>
+              </w:rPr>
+              <w:t>4.2.2</w:t>
+            </w:r>
+            <w:r>
+              <w:rPr>
+                <w:rFonts w:asciiTheme="minorHAnsi" w:hAnsiTheme="minorHAnsi" w:cstheme="minorBidi"/>
+                <w:noProof/>
+                <w:kern w:val="2"/>
+                <w:sz w:val="24"/>
+                <w:szCs w:val="24"/>
+                <w14:ligatures w14:val="standardContextual"/>
+              </w:rPr>
+              <w:tab/>
+            </w:r>
+            <w:r>
+              <w:rPr>
+                <w:rStyle w:val="Hipervnculo"/>
+                <w:noProof/>
+              </w:rPr>
+              <w:t>Caso 2</w:t>
+            </w:r>
+            <w:r>
+              <w:rPr>
+                <w:noProof/>
+                <w:webHidden/>
+              </w:rPr>
+              <w:tab/>
+            </w:r>
+            <w:r>
+              <w:rPr>
+                <w:noProof/>
+                <w:webHidden/>
+              </w:rPr>
+              <w:fldChar w:fldCharType="begin"/>
+            </w:r>
+            <w:r>
+              <w:rPr>
+                <w:noProof/>
+                <w:webHidden/>
+              </w:rPr>
+              <w:instrText xml:space="preserve"> PAGEREF _Toc162087384 \h </w:instrText>
+            </w:r>
+            <w:r>
+              <w:rPr>
+                <w:noProof/>
+                <w:webHidden/>
+              </w:rPr>
+            </w:r>
+            <w:r>
+              <w:rPr>
+                <w:noProof/>
+                <w:webHidden/>
+              </w:rPr>
+              <w:fldChar w:fldCharType="separate"/>
+            </w:r>
+            <w:r>
+              <w:rPr>
+                <w:noProof/>
+                <w:webHidden/>
+              </w:rPr>
+              <w:t>6</w:t>
+            </w:r>
+            <w:r>
+              <w:rPr>
+                <w:noProof/>
+                <w:webHidden/>
+              </w:rPr>
+              <w:fldChar w:fldCharType="end"/>
+            </w:r>
+          </w:hyperlink>
+        </w:p>
+        <w:p>
+          <w:pPr>
+            <w:pStyle w:val="TDC3"/>
+            <w:tabs>
+              <w:tab w:val="left" w:pos="1200"/>
+              <w:tab w:val="right" w:leader="dot" w:pos="9060"/>
+            </w:tabs>
+            <w:rPr>
+              <w:rFonts w:asciiTheme="minorHAnsi" w:hAnsiTheme="minorHAnsi" w:cstheme="minorBidi"/>
+              <w:noProof/>
+              <w:kern w:val="2"/>
+              <w:sz w:val="24"/>
+              <w:szCs w:val="24"/>
+              <w14:ligatures w14:val="standardContextual"/>
+            </w:rPr>
+          </w:pPr>
+          <w:hyperlink w:anchor="_Toc162087385" w:history="1">
+            <w:r>
+              <w:rPr>
+                <w:rStyle w:val="Hipervnculo"/>
+                <w:noProof/>
+              </w:rPr>
+              <w:t>4.2.3</w:t>
+            </w:r>
+            <w:r>
+              <w:rPr>
+                <w:rFonts w:asciiTheme="minorHAnsi" w:hAnsiTheme="minorHAnsi" w:cstheme="minorBidi"/>
+                <w:noProof/>
+                <w:kern w:val="2"/>
+                <w:sz w:val="24"/>
+                <w:szCs w:val="24"/>
+                <w14:ligatures w14:val="standardContextual"/>
+              </w:rPr>
+              <w:tab/>
+            </w:r>
+            <w:r>
+              <w:rPr>
+                <w:rStyle w:val="Hipervnculo"/>
+                <w:noProof/>
+              </w:rPr>
+              <w:t>Caso 3</w:t>
+            </w:r>
+            <w:r>
+              <w:rPr>
+                <w:noProof/>
+                <w:webHidden/>
+              </w:rPr>
+              <w:tab/>
+            </w:r>
+            <w:r>
+              <w:rPr>
+                <w:noProof/>
+                <w:webHidden/>
+              </w:rPr>
+              <w:fldChar w:fldCharType="begin"/>
+            </w:r>
+            <w:r>
+              <w:rPr>
+                <w:noProof/>
+                <w:webHidden/>
+              </w:rPr>
+              <w:instrText xml:space="preserve"> PAGEREF _Toc162087385 \h </w:instrText>
+            </w:r>
+            <w:r>
+              <w:rPr>
+                <w:noProof/>
+                <w:webHidden/>
+              </w:rPr>
+            </w:r>
+            <w:r>
+              <w:rPr>
+                <w:noProof/>
+                <w:webHidden/>
+              </w:rPr>
+              <w:fldChar w:fldCharType="separate"/>
+            </w:r>
+            <w:r>
+              <w:rPr>
+                <w:noProof/>
+                <w:webHidden/>
+              </w:rPr>
+              <w:t>6</w:t>
+            </w:r>
+            <w:r>
+              <w:rPr>
+                <w:noProof/>
+                <w:webHidden/>
+              </w:rPr>
+              <w:fldChar w:fldCharType="end"/>
+            </w:r>
+          </w:hyperlink>
+        </w:p>
+        <w:p>
+          <w:pPr>
+            <w:pStyle w:val="TDC3"/>
+            <w:tabs>
+              <w:tab w:val="left" w:pos="1200"/>
+              <w:tab w:val="right" w:leader="dot" w:pos="9060"/>
+            </w:tabs>
+            <w:rPr>
+              <w:rFonts w:asciiTheme="minorHAnsi" w:hAnsiTheme="minorHAnsi" w:cstheme="minorBidi"/>
+              <w:noProof/>
+              <w:kern w:val="2"/>
+              <w:sz w:val="24"/>
+              <w:szCs w:val="24"/>
+              <w14:ligatures w14:val="standardContextual"/>
+            </w:rPr>
+          </w:pPr>
+          <w:hyperlink w:anchor="_Toc162087386" w:history="1">
+            <w:r>
+              <w:rPr>
+                <w:rStyle w:val="Hipervnculo"/>
+                <w:noProof/>
+              </w:rPr>
+              <w:t>4.2.4</w:t>
+            </w:r>
+            <w:r>
+              <w:rPr>
+                <w:rFonts w:asciiTheme="minorHAnsi" w:hAnsiTheme="minorHAnsi" w:cstheme="minorBidi"/>
+                <w:noProof/>
+                <w:kern w:val="2"/>
+                <w:sz w:val="24"/>
+                <w:szCs w:val="24"/>
+                <w14:ligatures w14:val="standardContextual"/>
+              </w:rPr>
+              <w:tab/>
+            </w:r>
+            <w:r>
+              <w:rPr>
+                <w:rStyle w:val="Hipervnculo"/>
+                <w:noProof/>
+              </w:rPr>
+              <w:t>Caso 4</w:t>
+            </w:r>
+            <w:r>
+              <w:rPr>
+                <w:noProof/>
+                <w:webHidden/>
+              </w:rPr>
+              <w:tab/>
+            </w:r>
+            <w:r>
+              <w:rPr>
+                <w:noProof/>
+                <w:webHidden/>
+              </w:rPr>
+              <w:fldChar w:fldCharType="begin"/>
+            </w:r>
+            <w:r>
+              <w:rPr>
+                <w:noProof/>
+                <w:webHidden/>
+              </w:rPr>
+              <w:instrText xml:space="preserve"> PAGEREF _Toc162087386 \h </w:instrText>
+            </w:r>
+            <w:r>
+              <w:rPr>
+                <w:noProof/>
+                <w:webHidden/>
+              </w:rPr>
+            </w:r>
+            <w:r>
+              <w:rPr>
+                <w:noProof/>
+                <w:webHidden/>
+              </w:rPr>
+              <w:fldChar w:fldCharType="separate"/>
+            </w:r>
+            <w:r>
+              <w:rPr>
+                <w:noProof/>
+                <w:webHidden/>
+              </w:rPr>
+              <w:t>6</w:t>
             </w:r>
             <w:r>
               <w:rPr>
@@ -1198,7 +2537,7 @@
         <w:pStyle w:val="Ttulo1"/>
         <w:spacing w:after="120" w:line="360" w:lineRule="auto"/>
       </w:pPr>
-      <w:bookmarkStart w:id="1" w:name="_Toc162025402"/>
+      <w:bookmarkStart w:id="1" w:name="_Toc162087369"/>
       <w:r>
         <w:lastRenderedPageBreak/>
         <w:t>Introducción</w:t>
@@ -1297,7 +2636,15 @@
         </w:numPr>
       </w:pPr>
       <w:r>
-        <w:t>Reducir la gramática a LL(1)</w:t>
+        <w:t xml:space="preserve">Reducir la gramática a </w:t>
+      </w:r>
+      <w:proofErr w:type="gramStart"/>
+      <w:r>
+        <w:t>LL(</w:t>
+      </w:r>
+      <w:proofErr w:type="gramEnd"/>
+      <w:r>
+        <w:t>1)</w:t>
       </w:r>
     </w:p>
     <w:p>
@@ -1363,18 +2710,30 @@
       <w:pPr>
         <w:pStyle w:val="Ttulo1"/>
       </w:pPr>
+      <w:bookmarkStart w:id="2" w:name="_Toc162087370"/>
       <w:r>
         <w:lastRenderedPageBreak/>
         <w:t>Parte Aprobado</w:t>
       </w:r>
+      <w:bookmarkEnd w:id="2"/>
     </w:p>
     <w:p>
       <w:pPr>
         <w:pStyle w:val="Ttulo2"/>
       </w:pPr>
-      <w:r>
-        <w:t>Reducción de la gramática a LL(1)</w:t>
-      </w:r>
+      <w:bookmarkStart w:id="3" w:name="_Toc162087371"/>
+      <w:r>
+        <w:t xml:space="preserve">Reducción de la gramática a </w:t>
+      </w:r>
+      <w:proofErr w:type="gramStart"/>
+      <w:r>
+        <w:t>LL(</w:t>
+      </w:r>
+      <w:proofErr w:type="gramEnd"/>
+      <w:r>
+        <w:t>1)</w:t>
+      </w:r>
+      <w:bookmarkEnd w:id="3"/>
     </w:p>
     <w:p>
       <w:r>
@@ -1405,7 +2764,7 @@
         <w:spacing w:after="0" w:line="240" w:lineRule="auto"/>
         <w:jc w:val="left"/>
         <w:rPr>
-          <w:rFonts w:ascii="Courier New" w:eastAsia="Times New Roman" w:hAnsi="Courier New" w:cs="Courier New" w:hint="cs"/>
+          <w:rFonts w:ascii="Courier New" w:eastAsia="Times New Roman" w:hAnsi="Courier New" w:cs="Courier New"/>
           <w:color w:val="FFC66D"/>
           <w:kern w:val="0"/>
           <w:szCs w:val="20"/>
@@ -1413,6 +2772,7 @@
           <w14:ligatures w14:val="none"/>
         </w:rPr>
       </w:pPr>
+      <w:proofErr w:type="gramStart"/>
       <w:r>
         <w:rPr>
           <w:rFonts w:ascii="Courier New" w:eastAsia="Times New Roman" w:hAnsi="Courier New" w:cs="Courier New" w:hint="cs"/>
@@ -1422,7 +2782,19 @@
           <w:lang w:val="en-US" w:eastAsia="es-ES"/>
           <w14:ligatures w14:val="none"/>
         </w:rPr>
-        <w:t>program ::= defines partes</w:t>
+        <w:t>program ::=</w:t>
+      </w:r>
+      <w:proofErr w:type="gramEnd"/>
+      <w:r>
+        <w:rPr>
+          <w:rFonts w:ascii="Courier New" w:eastAsia="Times New Roman" w:hAnsi="Courier New" w:cs="Courier New" w:hint="cs"/>
+          <w:color w:val="FFC66D"/>
+          <w:kern w:val="0"/>
+          <w:szCs w:val="20"/>
+          <w:lang w:val="en-US" w:eastAsia="es-ES"/>
+          <w14:ligatures w14:val="none"/>
+        </w:rPr>
+        <w:t xml:space="preserve"> defines partes</w:t>
       </w:r>
     </w:p>
     <w:p>
@@ -1449,7 +2821,7 @@
         <w:spacing w:after="0" w:line="240" w:lineRule="auto"/>
         <w:jc w:val="left"/>
         <w:rPr>
-          <w:rFonts w:ascii="Courier New" w:eastAsia="Times New Roman" w:hAnsi="Courier New" w:cs="Courier New" w:hint="cs"/>
+          <w:rFonts w:ascii="Courier New" w:eastAsia="Times New Roman" w:hAnsi="Courier New" w:cs="Courier New"/>
           <w:color w:val="FFC66D"/>
           <w:kern w:val="0"/>
           <w:szCs w:val="20"/>
@@ -1457,6 +2829,7 @@
           <w14:ligatures w14:val="none"/>
         </w:rPr>
       </w:pPr>
+      <w:proofErr w:type="gramStart"/>
       <w:r>
         <w:rPr>
           <w:rFonts w:ascii="Courier New" w:eastAsia="Times New Roman" w:hAnsi="Courier New" w:cs="Courier New" w:hint="cs"/>
@@ -1466,7 +2839,19 @@
           <w:lang w:val="en-US" w:eastAsia="es-ES"/>
           <w14:ligatures w14:val="none"/>
         </w:rPr>
-        <w:t xml:space="preserve">defines ::= </w:t>
+        <w:t>defines ::=</w:t>
+      </w:r>
+      <w:proofErr w:type="gramEnd"/>
+      <w:r>
+        <w:rPr>
+          <w:rFonts w:ascii="Courier New" w:eastAsia="Times New Roman" w:hAnsi="Courier New" w:cs="Courier New" w:hint="cs"/>
+          <w:color w:val="FFC66D"/>
+          <w:kern w:val="0"/>
+          <w:szCs w:val="20"/>
+          <w:lang w:val="en-US" w:eastAsia="es-ES"/>
+          <w14:ligatures w14:val="none"/>
+        </w:rPr>
+        <w:t xml:space="preserve"> </w:t>
       </w:r>
       <w:r>
         <w:rPr>
@@ -1539,7 +2924,7 @@
         <w:spacing w:after="0" w:line="240" w:lineRule="auto"/>
         <w:jc w:val="left"/>
         <w:rPr>
-          <w:rFonts w:ascii="Courier New" w:eastAsia="Times New Roman" w:hAnsi="Courier New" w:cs="Courier New" w:hint="cs"/>
+          <w:rFonts w:ascii="Courier New" w:eastAsia="Times New Roman" w:hAnsi="Courier New" w:cs="Courier New"/>
           <w:color w:val="FFC66D"/>
           <w:kern w:val="0"/>
           <w:szCs w:val="20"/>
@@ -1548,6 +2933,7 @@
         </w:rPr>
       </w:pPr>
       <w:proofErr w:type="spellStart"/>
+      <w:proofErr w:type="gramStart"/>
       <w:r>
         <w:rPr>
           <w:rFonts w:ascii="Courier New" w:eastAsia="Times New Roman" w:hAnsi="Courier New" w:cs="Courier New" w:hint="cs"/>
@@ -1569,7 +2955,19 @@
           <w:lang w:val="en-US" w:eastAsia="es-ES"/>
           <w14:ligatures w14:val="none"/>
         </w:rPr>
-        <w:t xml:space="preserve"> ::= CONSTINT | CONSTFLOAT | CONSTLIT</w:t>
+        <w:t xml:space="preserve"> ::=</w:t>
+      </w:r>
+      <w:proofErr w:type="gramEnd"/>
+      <w:r>
+        <w:rPr>
+          <w:rFonts w:ascii="Courier New" w:eastAsia="Times New Roman" w:hAnsi="Courier New" w:cs="Courier New" w:hint="cs"/>
+          <w:color w:val="FFC66D"/>
+          <w:kern w:val="0"/>
+          <w:szCs w:val="20"/>
+          <w:lang w:val="en-US" w:eastAsia="es-ES"/>
+          <w14:ligatures w14:val="none"/>
+        </w:rPr>
+        <w:t xml:space="preserve"> CONSTINT | CONSTFLOAT | CONSTLIT</w:t>
       </w:r>
     </w:p>
     <w:p>
@@ -1596,7 +2994,7 @@
         <w:spacing w:after="0" w:line="240" w:lineRule="auto"/>
         <w:jc w:val="left"/>
         <w:rPr>
-          <w:rFonts w:ascii="Courier New" w:eastAsia="Times New Roman" w:hAnsi="Courier New" w:cs="Courier New" w:hint="cs"/>
+          <w:rFonts w:ascii="Courier New" w:eastAsia="Times New Roman" w:hAnsi="Courier New" w:cs="Courier New"/>
           <w:color w:val="FFC66D"/>
           <w:kern w:val="0"/>
           <w:szCs w:val="20"/>
@@ -1604,6 +3002,7 @@
           <w14:ligatures w14:val="none"/>
         </w:rPr>
       </w:pPr>
+      <w:proofErr w:type="gramStart"/>
       <w:r>
         <w:rPr>
           <w:rFonts w:ascii="Courier New" w:eastAsia="Times New Roman" w:hAnsi="Courier New" w:cs="Courier New" w:hint="cs"/>
@@ -1613,7 +3012,19 @@
           <w:lang w:val="en-US" w:eastAsia="es-ES"/>
           <w14:ligatures w14:val="none"/>
         </w:rPr>
-        <w:t>partes ::= part partes | part</w:t>
+        <w:t>partes ::=</w:t>
+      </w:r>
+      <w:proofErr w:type="gramEnd"/>
+      <w:r>
+        <w:rPr>
+          <w:rFonts w:ascii="Courier New" w:eastAsia="Times New Roman" w:hAnsi="Courier New" w:cs="Courier New" w:hint="cs"/>
+          <w:color w:val="FFC66D"/>
+          <w:kern w:val="0"/>
+          <w:szCs w:val="20"/>
+          <w:lang w:val="en-US" w:eastAsia="es-ES"/>
+          <w14:ligatures w14:val="none"/>
+        </w:rPr>
+        <w:t xml:space="preserve"> part partes | part</w:t>
       </w:r>
     </w:p>
     <w:p>
@@ -1640,7 +3051,7 @@
         <w:spacing w:after="0" w:line="240" w:lineRule="auto"/>
         <w:jc w:val="left"/>
         <w:rPr>
-          <w:rFonts w:ascii="Courier New" w:eastAsia="Times New Roman" w:hAnsi="Courier New" w:cs="Courier New" w:hint="cs"/>
+          <w:rFonts w:ascii="Courier New" w:eastAsia="Times New Roman" w:hAnsi="Courier New" w:cs="Courier New"/>
           <w:color w:val="FFC66D"/>
           <w:kern w:val="0"/>
           <w:szCs w:val="20"/>
@@ -1648,6 +3059,7 @@
           <w14:ligatures w14:val="none"/>
         </w:rPr>
       </w:pPr>
+      <w:proofErr w:type="gramStart"/>
       <w:r>
         <w:rPr>
           <w:rFonts w:ascii="Courier New" w:eastAsia="Times New Roman" w:hAnsi="Courier New" w:cs="Courier New" w:hint="cs"/>
@@ -1657,7 +3069,19 @@
           <w:lang w:val="en-US" w:eastAsia="es-ES"/>
           <w14:ligatures w14:val="none"/>
         </w:rPr>
-        <w:t xml:space="preserve">part ::= type </w:t>
+        <w:t>part ::=</w:t>
+      </w:r>
+      <w:proofErr w:type="gramEnd"/>
+      <w:r>
+        <w:rPr>
+          <w:rFonts w:ascii="Courier New" w:eastAsia="Times New Roman" w:hAnsi="Courier New" w:cs="Courier New" w:hint="cs"/>
+          <w:color w:val="FFC66D"/>
+          <w:kern w:val="0"/>
+          <w:szCs w:val="20"/>
+          <w:lang w:val="en-US" w:eastAsia="es-ES"/>
+          <w14:ligatures w14:val="none"/>
+        </w:rPr>
+        <w:t xml:space="preserve"> type </w:t>
       </w:r>
       <w:proofErr w:type="spellStart"/>
       <w:r>
@@ -1697,7 +3121,7 @@
         <w:spacing w:after="0" w:line="240" w:lineRule="auto"/>
         <w:jc w:val="left"/>
         <w:rPr>
-          <w:rFonts w:ascii="Courier New" w:eastAsia="Times New Roman" w:hAnsi="Courier New" w:cs="Courier New" w:hint="cs"/>
+          <w:rFonts w:ascii="Courier New" w:eastAsia="Times New Roman" w:hAnsi="Courier New" w:cs="Courier New"/>
           <w:color w:val="FFC66D"/>
           <w:kern w:val="0"/>
           <w:szCs w:val="20"/>
@@ -1706,6 +3130,7 @@
         </w:rPr>
       </w:pPr>
       <w:proofErr w:type="spellStart"/>
+      <w:proofErr w:type="gramStart"/>
       <w:r>
         <w:rPr>
           <w:rFonts w:ascii="Courier New" w:eastAsia="Times New Roman" w:hAnsi="Courier New" w:cs="Courier New" w:hint="cs"/>
@@ -1727,7 +3152,19 @@
           <w:lang w:val="en-US" w:eastAsia="es-ES"/>
           <w14:ligatures w14:val="none"/>
         </w:rPr>
-        <w:t xml:space="preserve"> ::= IDENT "(" </w:t>
+        <w:t xml:space="preserve"> ::=</w:t>
+      </w:r>
+      <w:proofErr w:type="gramEnd"/>
+      <w:r>
+        <w:rPr>
+          <w:rFonts w:ascii="Courier New" w:eastAsia="Times New Roman" w:hAnsi="Courier New" w:cs="Courier New" w:hint="cs"/>
+          <w:color w:val="FFC66D"/>
+          <w:kern w:val="0"/>
+          <w:szCs w:val="20"/>
+          <w:lang w:val="en-US" w:eastAsia="es-ES"/>
+          <w14:ligatures w14:val="none"/>
+        </w:rPr>
+        <w:t xml:space="preserve"> IDENT "(" </w:t>
       </w:r>
       <w:proofErr w:type="spellStart"/>
       <w:r>
@@ -1791,7 +3228,7 @@
         <w:spacing w:after="0" w:line="240" w:lineRule="auto"/>
         <w:jc w:val="left"/>
         <w:rPr>
-          <w:rFonts w:ascii="Courier New" w:eastAsia="Times New Roman" w:hAnsi="Courier New" w:cs="Courier New" w:hint="cs"/>
+          <w:rFonts w:ascii="Courier New" w:eastAsia="Times New Roman" w:hAnsi="Courier New" w:cs="Courier New"/>
           <w:color w:val="FFC66D"/>
           <w:kern w:val="0"/>
           <w:szCs w:val="20"/>
@@ -1848,7 +3285,7 @@
         <w:spacing w:after="0" w:line="240" w:lineRule="auto"/>
         <w:jc w:val="left"/>
         <w:rPr>
-          <w:rFonts w:ascii="Courier New" w:eastAsia="Times New Roman" w:hAnsi="Courier New" w:cs="Courier New" w:hint="cs"/>
+          <w:rFonts w:ascii="Courier New" w:eastAsia="Times New Roman" w:hAnsi="Courier New" w:cs="Courier New"/>
           <w:color w:val="FFC66D"/>
           <w:kern w:val="0"/>
           <w:szCs w:val="20"/>
@@ -1857,6 +3294,7 @@
         </w:rPr>
       </w:pPr>
       <w:proofErr w:type="spellStart"/>
+      <w:proofErr w:type="gramStart"/>
       <w:r>
         <w:rPr>
           <w:rFonts w:ascii="Courier New" w:eastAsia="Times New Roman" w:hAnsi="Courier New" w:cs="Courier New" w:hint="cs"/>
@@ -1878,7 +3316,19 @@
           <w:lang w:val="en-US" w:eastAsia="es-ES"/>
           <w14:ligatures w14:val="none"/>
         </w:rPr>
-        <w:t xml:space="preserve"> ::= "{" </w:t>
+        <w:t xml:space="preserve"> ::=</w:t>
+      </w:r>
+      <w:proofErr w:type="gramEnd"/>
+      <w:r>
+        <w:rPr>
+          <w:rFonts w:ascii="Courier New" w:eastAsia="Times New Roman" w:hAnsi="Courier New" w:cs="Courier New" w:hint="cs"/>
+          <w:color w:val="FFC66D"/>
+          <w:kern w:val="0"/>
+          <w:szCs w:val="20"/>
+          <w:lang w:val="en-US" w:eastAsia="es-ES"/>
+          <w14:ligatures w14:val="none"/>
+        </w:rPr>
+        <w:t xml:space="preserve"> "{" </w:t>
       </w:r>
       <w:proofErr w:type="spellStart"/>
       <w:r>
@@ -1929,7 +3379,7 @@
         <w:spacing w:after="0" w:line="240" w:lineRule="auto"/>
         <w:jc w:val="left"/>
         <w:rPr>
-          <w:rFonts w:ascii="Courier New" w:eastAsia="Times New Roman" w:hAnsi="Courier New" w:cs="Courier New" w:hint="cs"/>
+          <w:rFonts w:ascii="Courier New" w:eastAsia="Times New Roman" w:hAnsi="Courier New" w:cs="Courier New"/>
           <w:color w:val="FFC66D"/>
           <w:kern w:val="0"/>
           <w:szCs w:val="20"/>
@@ -1938,6 +3388,7 @@
         </w:rPr>
       </w:pPr>
       <w:proofErr w:type="spellStart"/>
+      <w:proofErr w:type="gramStart"/>
       <w:r>
         <w:rPr>
           <w:rFonts w:ascii="Courier New" w:eastAsia="Times New Roman" w:hAnsi="Courier New" w:cs="Courier New" w:hint="cs"/>
@@ -1959,7 +3410,19 @@
           <w:lang w:val="en-US" w:eastAsia="es-ES"/>
           <w14:ligatures w14:val="none"/>
         </w:rPr>
-        <w:t xml:space="preserve"> ::= </w:t>
+        <w:t xml:space="preserve"> ::=</w:t>
+      </w:r>
+      <w:proofErr w:type="gramEnd"/>
+      <w:r>
+        <w:rPr>
+          <w:rFonts w:ascii="Courier New" w:eastAsia="Times New Roman" w:hAnsi="Courier New" w:cs="Courier New" w:hint="cs"/>
+          <w:color w:val="FFC66D"/>
+          <w:kern w:val="0"/>
+          <w:szCs w:val="20"/>
+          <w:lang w:val="en-US" w:eastAsia="es-ES"/>
+          <w14:ligatures w14:val="none"/>
+        </w:rPr>
+        <w:t xml:space="preserve"> </w:t>
       </w:r>
       <w:proofErr w:type="spellStart"/>
       <w:r>
@@ -2010,7 +3473,7 @@
         <w:spacing w:after="0" w:line="240" w:lineRule="auto"/>
         <w:jc w:val="left"/>
         <w:rPr>
-          <w:rFonts w:ascii="Courier New" w:eastAsia="Times New Roman" w:hAnsi="Courier New" w:cs="Courier New" w:hint="cs"/>
+          <w:rFonts w:ascii="Courier New" w:eastAsia="Times New Roman" w:hAnsi="Courier New" w:cs="Courier New"/>
           <w:color w:val="FFC66D"/>
           <w:kern w:val="0"/>
           <w:szCs w:val="20"/>
@@ -2018,6 +3481,7 @@
           <w14:ligatures w14:val="none"/>
         </w:rPr>
       </w:pPr>
+      <w:proofErr w:type="gramStart"/>
       <w:r>
         <w:rPr>
           <w:rFonts w:ascii="Courier New" w:eastAsia="Times New Roman" w:hAnsi="Courier New" w:cs="Courier New" w:hint="cs"/>
@@ -2027,7 +3491,19 @@
           <w:lang w:val="en-US" w:eastAsia="es-ES"/>
           <w14:ligatures w14:val="none"/>
         </w:rPr>
-        <w:t>type ::= "void" | "int" | "float"</w:t>
+        <w:t>type ::=</w:t>
+      </w:r>
+      <w:proofErr w:type="gramEnd"/>
+      <w:r>
+        <w:rPr>
+          <w:rFonts w:ascii="Courier New" w:eastAsia="Times New Roman" w:hAnsi="Courier New" w:cs="Courier New" w:hint="cs"/>
+          <w:color w:val="FFC66D"/>
+          <w:kern w:val="0"/>
+          <w:szCs w:val="20"/>
+          <w:lang w:val="en-US" w:eastAsia="es-ES"/>
+          <w14:ligatures w14:val="none"/>
+        </w:rPr>
+        <w:t xml:space="preserve"> "void" | "int" | "float"</w:t>
       </w:r>
     </w:p>
     <w:p>
@@ -2054,7 +3530,7 @@
         <w:spacing w:after="0" w:line="240" w:lineRule="auto"/>
         <w:jc w:val="left"/>
         <w:rPr>
-          <w:rFonts w:ascii="Courier New" w:eastAsia="Times New Roman" w:hAnsi="Courier New" w:cs="Courier New" w:hint="cs"/>
+          <w:rFonts w:ascii="Courier New" w:eastAsia="Times New Roman" w:hAnsi="Courier New" w:cs="Courier New"/>
           <w:color w:val="FFC66D"/>
           <w:kern w:val="0"/>
           <w:szCs w:val="20"/>
@@ -2063,6 +3539,7 @@
         </w:rPr>
       </w:pPr>
       <w:proofErr w:type="spellStart"/>
+      <w:proofErr w:type="gramStart"/>
       <w:r>
         <w:rPr>
           <w:rFonts w:ascii="Courier New" w:eastAsia="Times New Roman" w:hAnsi="Courier New" w:cs="Courier New" w:hint="cs"/>
@@ -2084,7 +3561,19 @@
           <w:lang w:val="en-US" w:eastAsia="es-ES"/>
           <w14:ligatures w14:val="none"/>
         </w:rPr>
-        <w:t xml:space="preserve"> ::= </w:t>
+        <w:t xml:space="preserve"> ::=</w:t>
+      </w:r>
+      <w:proofErr w:type="gramEnd"/>
+      <w:r>
+        <w:rPr>
+          <w:rFonts w:ascii="Courier New" w:eastAsia="Times New Roman" w:hAnsi="Courier New" w:cs="Courier New" w:hint="cs"/>
+          <w:color w:val="FFC66D"/>
+          <w:kern w:val="0"/>
+          <w:szCs w:val="20"/>
+          <w:lang w:val="en-US" w:eastAsia="es-ES"/>
+          <w14:ligatures w14:val="none"/>
+        </w:rPr>
+        <w:t xml:space="preserve"> </w:t>
       </w:r>
       <w:proofErr w:type="spellStart"/>
       <w:r>
@@ -2135,7 +3624,7 @@
         <w:spacing w:after="0" w:line="240" w:lineRule="auto"/>
         <w:jc w:val="left"/>
         <w:rPr>
-          <w:rFonts w:ascii="Courier New" w:eastAsia="Times New Roman" w:hAnsi="Courier New" w:cs="Courier New" w:hint="cs"/>
+          <w:rFonts w:ascii="Courier New" w:eastAsia="Times New Roman" w:hAnsi="Courier New" w:cs="Courier New"/>
           <w:color w:val="FFC66D"/>
           <w:kern w:val="0"/>
           <w:szCs w:val="20"/>
@@ -2143,6 +3632,7 @@
           <w14:ligatures w14:val="none"/>
         </w:rPr>
       </w:pPr>
+      <w:proofErr w:type="gramStart"/>
       <w:r>
         <w:rPr>
           <w:rFonts w:ascii="Courier New" w:eastAsia="Times New Roman" w:hAnsi="Courier New" w:cs="Courier New" w:hint="cs"/>
@@ -2152,7 +3642,19 @@
           <w:lang w:val="en-US" w:eastAsia="es-ES"/>
           <w14:ligatures w14:val="none"/>
         </w:rPr>
-        <w:t xml:space="preserve">sent ::= type lid ";" | IDENT "=" exp ";" | IDENT "(" </w:t>
+        <w:t>sent ::=</w:t>
+      </w:r>
+      <w:proofErr w:type="gramEnd"/>
+      <w:r>
+        <w:rPr>
+          <w:rFonts w:ascii="Courier New" w:eastAsia="Times New Roman" w:hAnsi="Courier New" w:cs="Courier New" w:hint="cs"/>
+          <w:color w:val="FFC66D"/>
+          <w:kern w:val="0"/>
+          <w:szCs w:val="20"/>
+          <w:lang w:val="en-US" w:eastAsia="es-ES"/>
+          <w14:ligatures w14:val="none"/>
+        </w:rPr>
+        <w:t xml:space="preserve"> type lid ";" | IDENT "=" exp ";" | IDENT "(" </w:t>
       </w:r>
       <w:proofErr w:type="spellStart"/>
       <w:r>
@@ -2203,7 +3705,7 @@
         <w:spacing w:after="0" w:line="240" w:lineRule="auto"/>
         <w:jc w:val="left"/>
         <w:rPr>
-          <w:rFonts w:ascii="Courier New" w:eastAsia="Times New Roman" w:hAnsi="Courier New" w:cs="Courier New" w:hint="cs"/>
+          <w:rFonts w:ascii="Courier New" w:eastAsia="Times New Roman" w:hAnsi="Courier New" w:cs="Courier New"/>
           <w:color w:val="FFC66D"/>
           <w:kern w:val="0"/>
           <w:szCs w:val="20"/>
@@ -2247,7 +3749,7 @@
         <w:spacing w:after="0" w:line="240" w:lineRule="auto"/>
         <w:jc w:val="left"/>
         <w:rPr>
-          <w:rFonts w:ascii="Courier New" w:eastAsia="Times New Roman" w:hAnsi="Courier New" w:cs="Courier New" w:hint="cs"/>
+          <w:rFonts w:ascii="Courier New" w:eastAsia="Times New Roman" w:hAnsi="Courier New" w:cs="Courier New"/>
           <w:color w:val="FFC66D"/>
           <w:kern w:val="0"/>
           <w:szCs w:val="20"/>
@@ -2255,6 +3757,7 @@
           <w14:ligatures w14:val="none"/>
         </w:rPr>
       </w:pPr>
+      <w:proofErr w:type="gramStart"/>
       <w:r>
         <w:rPr>
           <w:rFonts w:ascii="Courier New" w:eastAsia="Times New Roman" w:hAnsi="Courier New" w:cs="Courier New" w:hint="cs"/>
@@ -2264,7 +3767,19 @@
           <w:lang w:val="en-US" w:eastAsia="es-ES"/>
           <w14:ligatures w14:val="none"/>
         </w:rPr>
-        <w:t>lid ::= IDENT | lid "," IDENT</w:t>
+        <w:t>lid ::=</w:t>
+      </w:r>
+      <w:proofErr w:type="gramEnd"/>
+      <w:r>
+        <w:rPr>
+          <w:rFonts w:ascii="Courier New" w:eastAsia="Times New Roman" w:hAnsi="Courier New" w:cs="Courier New" w:hint="cs"/>
+          <w:color w:val="FFC66D"/>
+          <w:kern w:val="0"/>
+          <w:szCs w:val="20"/>
+          <w:lang w:val="en-US" w:eastAsia="es-ES"/>
+          <w14:ligatures w14:val="none"/>
+        </w:rPr>
+        <w:t xml:space="preserve"> IDENT | lid "," IDENT</w:t>
       </w:r>
     </w:p>
     <w:p>
@@ -2291,7 +3806,7 @@
         <w:spacing w:after="0" w:line="240" w:lineRule="auto"/>
         <w:jc w:val="left"/>
         <w:rPr>
-          <w:rFonts w:ascii="Courier New" w:eastAsia="Times New Roman" w:hAnsi="Courier New" w:cs="Courier New" w:hint="cs"/>
+          <w:rFonts w:ascii="Courier New" w:eastAsia="Times New Roman" w:hAnsi="Courier New" w:cs="Courier New"/>
           <w:color w:val="FFC66D"/>
           <w:kern w:val="0"/>
           <w:szCs w:val="20"/>
@@ -2300,6 +3815,7 @@
         </w:rPr>
       </w:pPr>
       <w:proofErr w:type="spellStart"/>
+      <w:proofErr w:type="gramStart"/>
       <w:r>
         <w:rPr>
           <w:rFonts w:ascii="Courier New" w:eastAsia="Times New Roman" w:hAnsi="Courier New" w:cs="Courier New" w:hint="cs"/>
@@ -2321,7 +3837,19 @@
           <w:lang w:val="en-US" w:eastAsia="es-ES"/>
           <w14:ligatures w14:val="none"/>
         </w:rPr>
-        <w:t xml:space="preserve"> ::= exp | </w:t>
+        <w:t xml:space="preserve"> ::=</w:t>
+      </w:r>
+      <w:proofErr w:type="gramEnd"/>
+      <w:r>
+        <w:rPr>
+          <w:rFonts w:ascii="Courier New" w:eastAsia="Times New Roman" w:hAnsi="Courier New" w:cs="Courier New" w:hint="cs"/>
+          <w:color w:val="FFC66D"/>
+          <w:kern w:val="0"/>
+          <w:szCs w:val="20"/>
+          <w:lang w:val="en-US" w:eastAsia="es-ES"/>
+          <w14:ligatures w14:val="none"/>
+        </w:rPr>
+        <w:t xml:space="preserve"> exp | </w:t>
       </w:r>
       <w:proofErr w:type="spellStart"/>
       <w:r>
@@ -2372,7 +3900,7 @@
         <w:spacing w:after="0" w:line="240" w:lineRule="auto"/>
         <w:jc w:val="left"/>
         <w:rPr>
-          <w:rFonts w:ascii="Courier New" w:eastAsia="Times New Roman" w:hAnsi="Courier New" w:cs="Courier New" w:hint="cs"/>
+          <w:rFonts w:ascii="Courier New" w:eastAsia="Times New Roman" w:hAnsi="Courier New" w:cs="Courier New"/>
           <w:color w:val="FFC66D"/>
           <w:kern w:val="0"/>
           <w:szCs w:val="20"/>
@@ -2380,6 +3908,7 @@
           <w14:ligatures w14:val="none"/>
         </w:rPr>
       </w:pPr>
+      <w:proofErr w:type="gramStart"/>
       <w:r>
         <w:rPr>
           <w:rFonts w:ascii="Courier New" w:eastAsia="Times New Roman" w:hAnsi="Courier New" w:cs="Courier New" w:hint="cs"/>
@@ -2389,7 +3918,19 @@
           <w:lang w:val="en-US" w:eastAsia="es-ES"/>
           <w14:ligatures w14:val="none"/>
         </w:rPr>
-        <w:t>exp ::= exp op exp | factor</w:t>
+        <w:t>exp ::=</w:t>
+      </w:r>
+      <w:proofErr w:type="gramEnd"/>
+      <w:r>
+        <w:rPr>
+          <w:rFonts w:ascii="Courier New" w:eastAsia="Times New Roman" w:hAnsi="Courier New" w:cs="Courier New" w:hint="cs"/>
+          <w:color w:val="FFC66D"/>
+          <w:kern w:val="0"/>
+          <w:szCs w:val="20"/>
+          <w:lang w:val="en-US" w:eastAsia="es-ES"/>
+          <w14:ligatures w14:val="none"/>
+        </w:rPr>
+        <w:t xml:space="preserve"> exp op exp | factor</w:t>
       </w:r>
     </w:p>
     <w:p>
@@ -2416,7 +3957,7 @@
         <w:spacing w:after="0" w:line="240" w:lineRule="auto"/>
         <w:jc w:val="left"/>
         <w:rPr>
-          <w:rFonts w:ascii="Courier New" w:eastAsia="Times New Roman" w:hAnsi="Courier New" w:cs="Courier New" w:hint="cs"/>
+          <w:rFonts w:ascii="Courier New" w:eastAsia="Times New Roman" w:hAnsi="Courier New" w:cs="Courier New"/>
           <w:color w:val="FFC66D"/>
           <w:kern w:val="0"/>
           <w:szCs w:val="20"/>
@@ -2424,6 +3965,7 @@
           <w14:ligatures w14:val="none"/>
         </w:rPr>
       </w:pPr>
+      <w:proofErr w:type="gramStart"/>
       <w:r>
         <w:rPr>
           <w:rFonts w:ascii="Courier New" w:eastAsia="Times New Roman" w:hAnsi="Courier New" w:cs="Courier New" w:hint="cs"/>
@@ -2433,7 +3975,19 @@
           <w:lang w:val="en-US" w:eastAsia="es-ES"/>
           <w14:ligatures w14:val="none"/>
         </w:rPr>
-        <w:t>op ::= "+" | "-" | "*" | "/" | "%"</w:t>
+        <w:t>op ::=</w:t>
+      </w:r>
+      <w:proofErr w:type="gramEnd"/>
+      <w:r>
+        <w:rPr>
+          <w:rFonts w:ascii="Courier New" w:eastAsia="Times New Roman" w:hAnsi="Courier New" w:cs="Courier New" w:hint="cs"/>
+          <w:color w:val="FFC66D"/>
+          <w:kern w:val="0"/>
+          <w:szCs w:val="20"/>
+          <w:lang w:val="en-US" w:eastAsia="es-ES"/>
+          <w14:ligatures w14:val="none"/>
+        </w:rPr>
+        <w:t xml:space="preserve"> "+" | "-" | "*" | "/" | "%"</w:t>
       </w:r>
     </w:p>
     <w:p>
@@ -2460,7 +4014,7 @@
         <w:spacing w:after="0" w:line="240" w:lineRule="auto"/>
         <w:jc w:val="left"/>
         <w:rPr>
-          <w:rFonts w:ascii="Courier New" w:eastAsia="Times New Roman" w:hAnsi="Courier New" w:cs="Courier New" w:hint="cs"/>
+          <w:rFonts w:ascii="Courier New" w:eastAsia="Times New Roman" w:hAnsi="Courier New" w:cs="Courier New"/>
           <w:color w:val="FFC66D"/>
           <w:kern w:val="0"/>
           <w:szCs w:val="20"/>
@@ -2468,6 +4022,7 @@
           <w14:ligatures w14:val="none"/>
         </w:rPr>
       </w:pPr>
+      <w:proofErr w:type="gramStart"/>
       <w:r>
         <w:rPr>
           <w:rFonts w:ascii="Courier New" w:eastAsia="Times New Roman" w:hAnsi="Courier New" w:cs="Courier New" w:hint="cs"/>
@@ -2477,7 +4032,19 @@
           <w:lang w:val="en-US" w:eastAsia="es-ES"/>
           <w14:ligatures w14:val="none"/>
         </w:rPr>
-        <w:t xml:space="preserve">factor ::= IDENT "(" </w:t>
+        <w:t>factor ::=</w:t>
+      </w:r>
+      <w:proofErr w:type="gramEnd"/>
+      <w:r>
+        <w:rPr>
+          <w:rFonts w:ascii="Courier New" w:eastAsia="Times New Roman" w:hAnsi="Courier New" w:cs="Courier New" w:hint="cs"/>
+          <w:color w:val="FFC66D"/>
+          <w:kern w:val="0"/>
+          <w:szCs w:val="20"/>
+          <w:lang w:val="en-US" w:eastAsia="es-ES"/>
+          <w14:ligatures w14:val="none"/>
+        </w:rPr>
+        <w:t xml:space="preserve"> IDENT "(" </w:t>
       </w:r>
       <w:proofErr w:type="spellStart"/>
       <w:r>
@@ -2532,7 +4099,7 @@
           <w:color w:val="FFC66D"/>
           <w:kern w:val="0"/>
           <w:szCs w:val="20"/>
-          <w:lang w:val="en-US" w:eastAsia="es-ES"/>
+          <w:lang w:eastAsia="es-ES"/>
           <w14:ligatures w14:val="none"/>
         </w:rPr>
       </w:pPr>
@@ -2542,10 +4109,10 @@
           <w:color w:val="FFC66D"/>
           <w:kern w:val="0"/>
           <w:szCs w:val="20"/>
-          <w:lang w:val="en-US" w:eastAsia="es-ES"/>
+          <w:lang w:eastAsia="es-ES"/>
           <w14:ligatures w14:val="none"/>
         </w:rPr>
-        <w:t xml:space="preserve">| "(" exp ")" | IDENT | </w:t>
+        <w:t xml:space="preserve">| "(" </w:t>
       </w:r>
       <w:proofErr w:type="spellStart"/>
       <w:r>
@@ -2554,7 +4121,31 @@
           <w:color w:val="FFC66D"/>
           <w:kern w:val="0"/>
           <w:szCs w:val="20"/>
-          <w:lang w:val="en-US" w:eastAsia="es-ES"/>
+          <w:lang w:eastAsia="es-ES"/>
+          <w14:ligatures w14:val="none"/>
+        </w:rPr>
+        <w:t>exp</w:t>
+      </w:r>
+      <w:proofErr w:type="spellEnd"/>
+      <w:r>
+        <w:rPr>
+          <w:rFonts w:ascii="Courier New" w:eastAsia="Times New Roman" w:hAnsi="Courier New" w:cs="Courier New" w:hint="cs"/>
+          <w:color w:val="FFC66D"/>
+          <w:kern w:val="0"/>
+          <w:szCs w:val="20"/>
+          <w:lang w:eastAsia="es-ES"/>
+          <w14:ligatures w14:val="none"/>
+        </w:rPr>
+        <w:t xml:space="preserve"> ")" | IDENT | </w:t>
+      </w:r>
+      <w:proofErr w:type="spellStart"/>
+      <w:r>
+        <w:rPr>
+          <w:rFonts w:ascii="Courier New" w:eastAsia="Times New Roman" w:hAnsi="Courier New" w:cs="Courier New" w:hint="cs"/>
+          <w:color w:val="FFC66D"/>
+          <w:kern w:val="0"/>
+          <w:szCs w:val="20"/>
+          <w:lang w:eastAsia="es-ES"/>
           <w14:ligatures w14:val="none"/>
         </w:rPr>
         <w:t>ctes</w:t>
@@ -2571,7 +4162,15 @@
         <w:spacing w:after="0"/>
       </w:pPr>
       <w:r>
-        <w:t xml:space="preserve">Para reducirla a LL(1) hemos seguido </w:t>
+        <w:t xml:space="preserve">Para reducirla a </w:t>
+      </w:r>
+      <w:proofErr w:type="gramStart"/>
+      <w:r>
+        <w:t>LL(</w:t>
+      </w:r>
+      <w:proofErr w:type="gramEnd"/>
+      <w:r>
+        <w:t xml:space="preserve">1) hemos seguido </w:t>
       </w:r>
       <w:r>
         <w:t>una serie de pasos</w:t>
@@ -2584,9 +4183,11 @@
       <w:pPr>
         <w:pStyle w:val="Ttulo3"/>
       </w:pPr>
+      <w:bookmarkStart w:id="4" w:name="_Toc162087372"/>
       <w:r>
         <w:t>Eliminar recursividad por la izquierda</w:t>
       </w:r>
+      <w:bookmarkEnd w:id="4"/>
     </w:p>
     <w:p>
       <w:pPr>
@@ -2865,6 +4466,7 @@
         </w:rPr>
         <w:t xml:space="preserve">| </w:t>
       </w:r>
+      <w:proofErr w:type="gramStart"/>
       <w:r>
         <w:rPr>
           <w:rFonts w:ascii="Courier New" w:eastAsia="Times New Roman" w:hAnsi="Courier New" w:cs="Courier New"/>
@@ -2887,6 +4489,7 @@
         </w:rPr>
         <w:t>;</w:t>
       </w:r>
+      <w:proofErr w:type="gramEnd"/>
     </w:p>
     <w:p>
       <w:pPr>
@@ -3244,6 +4847,7 @@
         </w:rPr>
         <w:t xml:space="preserve">| </w:t>
       </w:r>
+      <w:proofErr w:type="gramStart"/>
       <w:r>
         <w:rPr>
           <w:color w:val="FFC66D"/>
@@ -3258,6 +4862,7 @@
         </w:rPr>
         <w:t>;</w:t>
       </w:r>
+      <w:proofErr w:type="gramEnd"/>
     </w:p>
     <w:p>
       <w:r>
@@ -3268,9 +4873,11 @@
       <w:pPr>
         <w:pStyle w:val="Ttulo3"/>
       </w:pPr>
+      <w:bookmarkStart w:id="5" w:name="_Toc162087373"/>
       <w:r>
         <w:t>Factorizar</w:t>
       </w:r>
+      <w:bookmarkEnd w:id="5"/>
     </w:p>
     <w:p>
       <w:r>
@@ -3485,6 +5092,7 @@
         </w:rPr>
         <w:br/>
       </w:r>
+      <w:proofErr w:type="gramStart"/>
       <w:r>
         <w:rPr>
           <w:color w:val="FFC66D"/>
@@ -3497,7 +5105,15 @@
           <w:color w:val="BCBEC4"/>
           <w:lang w:val="en-US"/>
         </w:rPr>
-        <w:t xml:space="preserve">: </w:t>
+        <w:t>:</w:t>
+      </w:r>
+      <w:proofErr w:type="gramEnd"/>
+      <w:r>
+        <w:rPr>
+          <w:color w:val="BCBEC4"/>
+          <w:lang w:val="en-US"/>
+        </w:rPr>
+        <w:t xml:space="preserve"> </w:t>
       </w:r>
       <w:r>
         <w:rPr>
@@ -3846,6 +5462,7 @@
         </w:rPr>
         <w:t xml:space="preserve">factor3 </w:t>
       </w:r>
+      <w:proofErr w:type="gramStart"/>
       <w:r>
         <w:rPr>
           <w:color w:val="BCBEC4"/>
@@ -3853,6 +5470,7 @@
         </w:rPr>
         <w:t>| ;</w:t>
       </w:r>
+      <w:proofErr w:type="gramEnd"/>
       <w:r>
         <w:rPr>
           <w:color w:val="BCBEC4"/>
@@ -3983,12 +5601,14 @@
         </w:rPr>
         <w:t xml:space="preserve">partes </w:t>
       </w:r>
+      <w:proofErr w:type="gramStart"/>
       <w:r>
         <w:rPr>
           <w:color w:val="BCBEC4"/>
         </w:rPr>
         <w:t>| ;</w:t>
       </w:r>
+      <w:proofErr w:type="gramEnd"/>
     </w:p>
     <w:p>
       <w:r>
@@ -4008,9 +5628,11 @@
       <w:pPr>
         <w:pStyle w:val="Ttulo3"/>
       </w:pPr>
+      <w:bookmarkStart w:id="6" w:name="_Toc162087374"/>
       <w:r>
         <w:t>Generar los conjuntos de CAB, SIG</w:t>
       </w:r>
+      <w:bookmarkEnd w:id="6"/>
     </w:p>
     <w:p>
       <w:r>
@@ -4097,13 +5719,7 @@
         <w:rPr>
           <w:color w:val="FFC66D"/>
         </w:rPr>
-        <w:t>D</w:t>
-      </w:r>
-      <w:r>
-        <w:rPr>
-          <w:color w:val="FFC66D"/>
-        </w:rPr>
-        <w:t xml:space="preserve"> -&gt; partes</w:t>
+        <w:t>D -&gt; partes</w:t>
       </w:r>
       <w:r>
         <w:rPr>
@@ -4115,13 +5731,7 @@
         <w:rPr>
           <w:color w:val="FFC66D"/>
         </w:rPr>
-        <w:t>Ñ</w:t>
-      </w:r>
-      <w:r>
-        <w:rPr>
-          <w:color w:val="FFC66D"/>
-        </w:rPr>
-        <w:t xml:space="preserve"> -&gt; partes2</w:t>
+        <w:t>Ñ -&gt; partes2</w:t>
       </w:r>
       <w:r>
         <w:rPr>
@@ -4133,13 +5743,7 @@
         <w:rPr>
           <w:color w:val="FFC66D"/>
         </w:rPr>
-        <w:t>E</w:t>
-      </w:r>
-      <w:r>
-        <w:rPr>
-          <w:color w:val="FFC66D"/>
-        </w:rPr>
-        <w:t xml:space="preserve"> -&gt; </w:t>
+        <w:t xml:space="preserve">E -&gt; </w:t>
       </w:r>
       <w:proofErr w:type="spellStart"/>
       <w:r>
@@ -4687,21 +6291,7 @@
           <w:color w:val="6AAB73"/>
           <w:lang w:val="en-US"/>
         </w:rPr>
-        <w:t>'</w:t>
-      </w:r>
-      <w:r>
-        <w:rPr>
-          <w:color w:val="6AAB73"/>
-          <w:lang w:val="en-US"/>
-        </w:rPr>
-        <w:t>#defines</w:t>
-      </w:r>
-      <w:r>
-        <w:rPr>
-          <w:color w:val="6AAB73"/>
-          <w:lang w:val="en-US"/>
-        </w:rPr>
-        <w:t>'</w:t>
+        <w:t>'#defines'</w:t>
       </w:r>
       <w:r>
         <w:rPr>
@@ -5444,13 +7034,7 @@
         <w:rPr>
           <w:color w:val="6AAB73"/>
         </w:rPr>
-        <w:t xml:space="preserve"> </w:t>
-      </w:r>
-      <w:r>
-        <w:rPr>
-          <w:color w:val="6AAB73"/>
-        </w:rPr>
-        <w:t>'</w:t>
+        <w:t xml:space="preserve"> '</w:t>
       </w:r>
       <w:proofErr w:type="spellStart"/>
       <w:r>
@@ -5567,16 +7151,26 @@
     </w:p>
     <w:p>
       <w:r>
-        <w:t>Una vez completado este paso, podemos proceder a generar la gramática en ANTLR.</w:t>
+        <w:t xml:space="preserve">Una vez completado este paso, podemos </w:t>
+      </w:r>
+      <w:proofErr w:type="gramStart"/>
+      <w:r>
+        <w:t>proceder a generar</w:t>
+      </w:r>
+      <w:proofErr w:type="gramEnd"/>
+      <w:r>
+        <w:t xml:space="preserve"> la gramática en ANTLR.</w:t>
       </w:r>
     </w:p>
     <w:p>
       <w:pPr>
         <w:pStyle w:val="Ttulo1"/>
       </w:pPr>
+      <w:bookmarkStart w:id="7" w:name="_Toc162087375"/>
       <w:r>
         <w:t>Generar la gramática de ANTLR</w:t>
       </w:r>
+      <w:bookmarkEnd w:id="7"/>
     </w:p>
     <w:p>
       <w:r>
@@ -5589,453 +7183,404 @@
         <w:shd w:val="clear" w:color="auto" w:fill="1E1F22"/>
         <w:rPr>
           <w:color w:val="BCBEC4"/>
+          <w:lang w:val="en-US"/>
         </w:rPr>
       </w:pPr>
       <w:r>
         <w:rPr>
           <w:color w:val="9876AA"/>
-          <w:lang w:val="en-US"/>
         </w:rPr>
         <w:t>IDENT</w:t>
       </w:r>
       <w:r>
         <w:rPr>
           <w:color w:val="BCBEC4"/>
-          <w:lang w:val="en-US"/>
         </w:rPr>
         <w:t>: (</w:t>
       </w:r>
       <w:r>
         <w:rPr>
           <w:color w:val="9876AA"/>
-          <w:lang w:val="en-US"/>
         </w:rPr>
         <w:t xml:space="preserve">LETTER </w:t>
       </w:r>
       <w:r>
         <w:rPr>
           <w:color w:val="BCBEC4"/>
-          <w:lang w:val="en-US"/>
         </w:rPr>
         <w:t xml:space="preserve">| </w:t>
       </w:r>
       <w:r>
         <w:rPr>
           <w:color w:val="6AAB73"/>
-          <w:lang w:val="en-US"/>
         </w:rPr>
         <w:t>'$'</w:t>
       </w:r>
       <w:r>
         <w:rPr>
           <w:color w:val="BCBEC4"/>
-          <w:lang w:val="en-US"/>
         </w:rPr>
         <w:t>) (</w:t>
       </w:r>
       <w:r>
         <w:rPr>
           <w:color w:val="9876AA"/>
-          <w:lang w:val="en-US"/>
         </w:rPr>
         <w:t xml:space="preserve">LETTER </w:t>
       </w:r>
       <w:r>
         <w:rPr>
           <w:color w:val="BCBEC4"/>
-          <w:lang w:val="en-US"/>
         </w:rPr>
         <w:t>|</w:t>
       </w:r>
       <w:r>
         <w:rPr>
           <w:color w:val="9876AA"/>
-          <w:lang w:val="en-US"/>
         </w:rPr>
         <w:t>DIGIT</w:t>
       </w:r>
       <w:r>
         <w:rPr>
           <w:color w:val="BCBEC4"/>
-          <w:lang w:val="en-US"/>
         </w:rPr>
         <w:t>|</w:t>
       </w:r>
       <w:r>
         <w:rPr>
           <w:color w:val="6AAB73"/>
-          <w:lang w:val="en-US"/>
         </w:rPr>
         <w:t>'_'</w:t>
       </w:r>
       <w:r>
         <w:rPr>
           <w:color w:val="BCBEC4"/>
-          <w:lang w:val="en-US"/>
         </w:rPr>
         <w:t xml:space="preserve">| </w:t>
       </w:r>
       <w:r>
         <w:rPr>
           <w:color w:val="6AAB73"/>
-          <w:lang w:val="en-US"/>
-        </w:rPr>
-        <w:t>'$'</w:t>
-      </w:r>
-      <w:r>
-        <w:rPr>
-          <w:color w:val="BCBEC4"/>
-          <w:lang w:val="en-US"/>
-        </w:rPr>
-        <w:t>)*;</w:t>
-      </w:r>
-      <w:r>
-        <w:rPr>
-          <w:color w:val="BCBEC4"/>
-          <w:lang w:val="en-US"/>
+        </w:rPr>
+        <w:t>'$</w:t>
+      </w:r>
+      <w:proofErr w:type="gramStart"/>
+      <w:r>
+        <w:rPr>
+          <w:color w:val="6AAB73"/>
+        </w:rPr>
+        <w:t>'</w:t>
+      </w:r>
+      <w:r>
+        <w:rPr>
+          <w:color w:val="BCBEC4"/>
+        </w:rPr>
+        <w:t>)*</w:t>
+      </w:r>
+      <w:proofErr w:type="gramEnd"/>
+      <w:r>
+        <w:rPr>
+          <w:color w:val="BCBEC4"/>
+        </w:rPr>
+        <w:t>;</w:t>
+      </w:r>
+      <w:r>
+        <w:rPr>
+          <w:color w:val="BCBEC4"/>
         </w:rPr>
         <w:br/>
       </w:r>
       <w:r>
         <w:rPr>
           <w:color w:val="BCBEC4"/>
-          <w:lang w:val="en-US"/>
         </w:rPr>
         <w:br/>
       </w:r>
       <w:r>
         <w:rPr>
           <w:color w:val="9876AA"/>
-          <w:lang w:val="en-US"/>
         </w:rPr>
         <w:t>CONSTINT</w:t>
       </w:r>
       <w:r>
         <w:rPr>
           <w:color w:val="BCBEC4"/>
-          <w:lang w:val="en-US"/>
         </w:rPr>
         <w:t xml:space="preserve">: </w:t>
       </w:r>
       <w:r>
         <w:rPr>
           <w:color w:val="9876AA"/>
-          <w:lang w:val="en-US"/>
         </w:rPr>
         <w:t xml:space="preserve">DECIMAL_INT </w:t>
       </w:r>
       <w:r>
         <w:rPr>
           <w:color w:val="BCBEC4"/>
-          <w:lang w:val="en-US"/>
         </w:rPr>
         <w:t xml:space="preserve">| </w:t>
       </w:r>
       <w:r>
         <w:rPr>
           <w:color w:val="9876AA"/>
-          <w:lang w:val="en-US"/>
         </w:rPr>
         <w:t xml:space="preserve">OCTAL_INT </w:t>
       </w:r>
       <w:r>
         <w:rPr>
           <w:color w:val="BCBEC4"/>
-          <w:lang w:val="en-US"/>
         </w:rPr>
         <w:t xml:space="preserve">| </w:t>
       </w:r>
       <w:r>
         <w:rPr>
           <w:color w:val="9876AA"/>
-          <w:lang w:val="en-US"/>
         </w:rPr>
         <w:t>HEXA_INT</w:t>
       </w:r>
       <w:r>
         <w:rPr>
           <w:color w:val="BCBEC4"/>
-          <w:lang w:val="en-US"/>
         </w:rPr>
         <w:t>;</w:t>
       </w:r>
       <w:r>
         <w:rPr>
           <w:color w:val="BCBEC4"/>
-          <w:lang w:val="en-US"/>
         </w:rPr>
         <w:br/>
       </w:r>
       <w:r>
         <w:rPr>
           <w:color w:val="9876AA"/>
-          <w:lang w:val="en-US"/>
         </w:rPr>
         <w:t>CONSTFLOAT</w:t>
       </w:r>
       <w:r>
         <w:rPr>
           <w:color w:val="BCBEC4"/>
-          <w:lang w:val="en-US"/>
         </w:rPr>
         <w:t xml:space="preserve">: </w:t>
       </w:r>
       <w:r>
         <w:rPr>
           <w:color w:val="9876AA"/>
-          <w:lang w:val="en-US"/>
         </w:rPr>
         <w:t xml:space="preserve">DECIMAL_REAL </w:t>
       </w:r>
       <w:r>
         <w:rPr>
           <w:color w:val="BCBEC4"/>
-          <w:lang w:val="en-US"/>
         </w:rPr>
         <w:t xml:space="preserve">| </w:t>
       </w:r>
       <w:r>
         <w:rPr>
           <w:color w:val="9876AA"/>
-          <w:lang w:val="en-US"/>
         </w:rPr>
         <w:t xml:space="preserve">OCTAL_REAL </w:t>
       </w:r>
       <w:r>
         <w:rPr>
           <w:color w:val="BCBEC4"/>
-          <w:lang w:val="en-US"/>
         </w:rPr>
         <w:t xml:space="preserve">| </w:t>
       </w:r>
       <w:r>
         <w:rPr>
           <w:color w:val="9876AA"/>
-          <w:lang w:val="en-US"/>
         </w:rPr>
         <w:t>HEXA_REAL</w:t>
       </w:r>
       <w:r>
         <w:rPr>
           <w:color w:val="BCBEC4"/>
-          <w:lang w:val="en-US"/>
         </w:rPr>
         <w:t>;</w:t>
       </w:r>
       <w:r>
         <w:rPr>
           <w:color w:val="BCBEC4"/>
-          <w:lang w:val="en-US"/>
         </w:rPr>
         <w:br/>
       </w:r>
       <w:r>
         <w:rPr>
           <w:color w:val="BCBEC4"/>
-          <w:lang w:val="en-US"/>
         </w:rPr>
         <w:br/>
       </w:r>
       <w:r>
         <w:rPr>
           <w:color w:val="9876AA"/>
-          <w:lang w:val="en-US"/>
         </w:rPr>
         <w:t>DECIMAL_INT</w:t>
       </w:r>
       <w:r>
         <w:rPr>
           <w:color w:val="BCBEC4"/>
-          <w:lang w:val="en-US"/>
         </w:rPr>
         <w:t>:  (</w:t>
       </w:r>
       <w:r>
         <w:rPr>
           <w:color w:val="6AAB73"/>
-          <w:lang w:val="en-US"/>
         </w:rPr>
         <w:t xml:space="preserve">'+' </w:t>
       </w:r>
       <w:r>
         <w:rPr>
           <w:color w:val="BCBEC4"/>
-          <w:lang w:val="en-US"/>
         </w:rPr>
         <w:t xml:space="preserve">| </w:t>
       </w:r>
       <w:r>
         <w:rPr>
           <w:color w:val="6AAB73"/>
-          <w:lang w:val="en-US"/>
         </w:rPr>
         <w:t>'-'</w:t>
       </w:r>
       <w:r>
         <w:rPr>
           <w:color w:val="BCBEC4"/>
-          <w:lang w:val="en-US"/>
         </w:rPr>
         <w:t xml:space="preserve">)? </w:t>
       </w:r>
       <w:r>
         <w:rPr>
           <w:color w:val="9876AA"/>
-          <w:lang w:val="en-US"/>
         </w:rPr>
         <w:t>DIGIT</w:t>
       </w:r>
       <w:r>
         <w:rPr>
           <w:color w:val="BCBEC4"/>
-          <w:lang w:val="en-US"/>
         </w:rPr>
         <w:t>+;</w:t>
       </w:r>
       <w:r>
         <w:rPr>
           <w:color w:val="BCBEC4"/>
-          <w:lang w:val="en-US"/>
         </w:rPr>
         <w:br/>
       </w:r>
       <w:r>
         <w:rPr>
           <w:color w:val="9876AA"/>
-          <w:lang w:val="en-US"/>
         </w:rPr>
         <w:t>DECIMAL_REAL</w:t>
       </w:r>
       <w:r>
         <w:rPr>
           <w:color w:val="BCBEC4"/>
-          <w:lang w:val="en-US"/>
         </w:rPr>
         <w:t>: (</w:t>
       </w:r>
       <w:r>
         <w:rPr>
           <w:color w:val="6AAB73"/>
-          <w:lang w:val="en-US"/>
         </w:rPr>
         <w:t xml:space="preserve">'+' </w:t>
       </w:r>
       <w:r>
         <w:rPr>
           <w:color w:val="BCBEC4"/>
-          <w:lang w:val="en-US"/>
         </w:rPr>
         <w:t xml:space="preserve">| </w:t>
       </w:r>
       <w:r>
         <w:rPr>
           <w:color w:val="6AAB73"/>
-          <w:lang w:val="en-US"/>
         </w:rPr>
         <w:t>'-'</w:t>
       </w:r>
       <w:r>
         <w:rPr>
           <w:color w:val="BCBEC4"/>
-          <w:lang w:val="en-US"/>
         </w:rPr>
         <w:t xml:space="preserve">)? </w:t>
       </w:r>
       <w:r>
         <w:rPr>
           <w:color w:val="9876AA"/>
-          <w:lang w:val="en-US"/>
         </w:rPr>
         <w:t>DIGIT</w:t>
       </w:r>
       <w:r>
         <w:rPr>
           <w:color w:val="BCBEC4"/>
-          <w:lang w:val="en-US"/>
         </w:rPr>
         <w:t xml:space="preserve">+ </w:t>
       </w:r>
       <w:r>
         <w:rPr>
           <w:color w:val="6AAB73"/>
-          <w:lang w:val="en-US"/>
         </w:rPr>
         <w:t xml:space="preserve">'.' </w:t>
       </w:r>
       <w:r>
         <w:rPr>
           <w:color w:val="9876AA"/>
-          <w:lang w:val="en-US"/>
         </w:rPr>
         <w:t>DIGIT</w:t>
       </w:r>
       <w:r>
         <w:rPr>
           <w:color w:val="BCBEC4"/>
-          <w:lang w:val="en-US"/>
         </w:rPr>
         <w:t>+;</w:t>
       </w:r>
       <w:r>
         <w:rPr>
           <w:color w:val="BCBEC4"/>
-          <w:lang w:val="en-US"/>
         </w:rPr>
         <w:br/>
       </w:r>
       <w:r>
         <w:rPr>
           <w:color w:val="BCBEC4"/>
-          <w:lang w:val="en-US"/>
         </w:rPr>
         <w:br/>
       </w:r>
       <w:r>
         <w:rPr>
           <w:color w:val="9876AA"/>
-          <w:lang w:val="en-US"/>
         </w:rPr>
         <w:t>OCTAL_INT</w:t>
       </w:r>
       <w:r>
         <w:rPr>
           <w:color w:val="BCBEC4"/>
-          <w:lang w:val="en-US"/>
         </w:rPr>
         <w:t xml:space="preserve">: </w:t>
       </w:r>
       <w:r>
         <w:rPr>
           <w:color w:val="6AAB73"/>
-          <w:lang w:val="en-US"/>
         </w:rPr>
         <w:t xml:space="preserve">'0' </w:t>
       </w:r>
       <w:r>
         <w:rPr>
           <w:color w:val="9876AA"/>
-          <w:lang w:val="en-US"/>
         </w:rPr>
         <w:t>DECIMAL_INT</w:t>
       </w:r>
       <w:r>
         <w:rPr>
           <w:color w:val="BCBEC4"/>
-          <w:lang w:val="en-US"/>
         </w:rPr>
         <w:t>;</w:t>
       </w:r>
       <w:r>
         <w:rPr>
           <w:color w:val="BCBEC4"/>
-          <w:lang w:val="en-US"/>
         </w:rPr>
         <w:br/>
       </w:r>
       <w:r>
         <w:rPr>
           <w:color w:val="9876AA"/>
-          <w:lang w:val="en-US"/>
         </w:rPr>
         <w:lastRenderedPageBreak/>
         <w:t>OCTAL_REAL</w:t>
@@ -6043,98 +7588,84 @@
       <w:r>
         <w:rPr>
           <w:color w:val="BCBEC4"/>
-          <w:lang w:val="en-US"/>
         </w:rPr>
         <w:t xml:space="preserve">: </w:t>
       </w:r>
       <w:r>
         <w:rPr>
           <w:color w:val="6AAB73"/>
-          <w:lang w:val="en-US"/>
         </w:rPr>
         <w:t xml:space="preserve">'0' </w:t>
       </w:r>
       <w:r>
         <w:rPr>
           <w:color w:val="9876AA"/>
-          <w:lang w:val="en-US"/>
         </w:rPr>
         <w:t>DECIMAL_REAL</w:t>
       </w:r>
       <w:r>
         <w:rPr>
           <w:color w:val="BCBEC4"/>
-          <w:lang w:val="en-US"/>
         </w:rPr>
         <w:t>;</w:t>
       </w:r>
       <w:r>
         <w:rPr>
           <w:color w:val="BCBEC4"/>
-          <w:lang w:val="en-US"/>
         </w:rPr>
         <w:br/>
       </w:r>
       <w:r>
         <w:rPr>
           <w:color w:val="BCBEC4"/>
-          <w:lang w:val="en-US"/>
         </w:rPr>
         <w:br/>
       </w:r>
       <w:r>
         <w:rPr>
           <w:color w:val="9876AA"/>
-          <w:lang w:val="en-US"/>
         </w:rPr>
         <w:t>HEXA_INT</w:t>
       </w:r>
       <w:r>
         <w:rPr>
           <w:color w:val="BCBEC4"/>
-          <w:lang w:val="en-US"/>
         </w:rPr>
         <w:t xml:space="preserve">: </w:t>
       </w:r>
       <w:r>
         <w:rPr>
           <w:color w:val="6AAB73"/>
-          <w:lang w:val="en-US"/>
         </w:rPr>
         <w:t xml:space="preserve">'0x' </w:t>
       </w:r>
       <w:r>
         <w:rPr>
           <w:color w:val="BCBEC4"/>
-          <w:lang w:val="en-US"/>
         </w:rPr>
         <w:t>(</w:t>
       </w:r>
       <w:r>
         <w:rPr>
           <w:color w:val="6AAB73"/>
-          <w:lang w:val="en-US"/>
         </w:rPr>
         <w:t xml:space="preserve">'+' </w:t>
       </w:r>
       <w:r>
         <w:rPr>
           <w:color w:val="BCBEC4"/>
-          <w:lang w:val="en-US"/>
         </w:rPr>
         <w:t xml:space="preserve">| </w:t>
       </w:r>
       <w:r>
         <w:rPr>
           <w:color w:val="6AAB73"/>
-          <w:lang w:val="en-US"/>
         </w:rPr>
         <w:t>'-'</w:t>
       </w:r>
       <w:r>
         <w:rPr>
           <w:color w:val="BCBEC4"/>
-          <w:lang w:val="en-US"/>
         </w:rPr>
         <w:t xml:space="preserve">)? </w:t>
       </w:r>
@@ -6280,7 +7811,21 @@
         <w:rPr>
           <w:color w:val="BCBEC4"/>
         </w:rPr>
-        <w:t xml:space="preserve">| ~['])* </w:t>
+        <w:t xml:space="preserve">| </w:t>
+      </w:r>
+      <w:proofErr w:type="gramStart"/>
+      <w:r>
+        <w:rPr>
+          <w:color w:val="BCBEC4"/>
+        </w:rPr>
+        <w:t>~[</w:t>
+      </w:r>
+      <w:proofErr w:type="gramEnd"/>
+      <w:r>
+        <w:rPr>
+          <w:color w:val="BCBEC4"/>
+        </w:rPr>
+        <w:t xml:space="preserve">'])* </w:t>
       </w:r>
       <w:r>
         <w:rPr>
@@ -6377,102 +7922,135 @@
       <w:r>
         <w:rPr>
           <w:color w:val="6AAB73"/>
+          <w:lang w:val="en-US"/>
         </w:rPr>
         <w:t xml:space="preserve">'*/' </w:t>
       </w:r>
       <w:r>
         <w:rPr>
           <w:color w:val="BCBEC4"/>
+          <w:lang w:val="en-US"/>
         </w:rPr>
         <w:t xml:space="preserve">-&gt; </w:t>
       </w:r>
       <w:r>
         <w:rPr>
           <w:color w:val="FFC66D"/>
+          <w:lang w:val="en-US"/>
         </w:rPr>
         <w:t>skip</w:t>
       </w:r>
       <w:r>
         <w:rPr>
           <w:color w:val="BCBEC4"/>
+          <w:lang w:val="en-US"/>
         </w:rPr>
         <w:t>;</w:t>
       </w:r>
       <w:r>
         <w:rPr>
           <w:color w:val="BCBEC4"/>
+          <w:lang w:val="en-US"/>
         </w:rPr>
         <w:br/>
       </w:r>
       <w:r>
         <w:rPr>
           <w:color w:val="BCBEC4"/>
+          <w:lang w:val="en-US"/>
         </w:rPr>
         <w:br/>
       </w:r>
       <w:r>
         <w:rPr>
           <w:color w:val="9876AA"/>
+          <w:lang w:val="en-US"/>
         </w:rPr>
         <w:t>JUMP</w:t>
       </w:r>
       <w:r>
         <w:rPr>
           <w:color w:val="BCBEC4"/>
+          <w:lang w:val="en-US"/>
         </w:rPr>
         <w:t>: (</w:t>
       </w:r>
       <w:r>
         <w:rPr>
           <w:color w:val="6AAB73"/>
+          <w:lang w:val="en-US"/>
         </w:rPr>
         <w:t>'\r'</w:t>
       </w:r>
       <w:r>
         <w:rPr>
           <w:color w:val="BCBEC4"/>
+          <w:lang w:val="en-US"/>
         </w:rPr>
         <w:t xml:space="preserve">? </w:t>
       </w:r>
       <w:r>
         <w:rPr>
           <w:color w:val="6AAB73"/>
+          <w:lang w:val="en-US"/>
         </w:rPr>
         <w:t xml:space="preserve">'\n' </w:t>
       </w:r>
       <w:r>
         <w:rPr>
           <w:color w:val="BCBEC4"/>
+          <w:lang w:val="en-US"/>
         </w:rPr>
         <w:t xml:space="preserve">| </w:t>
       </w:r>
       <w:r>
         <w:rPr>
           <w:color w:val="6AAB73"/>
-        </w:rPr>
-        <w:t>' '</w:t>
-      </w:r>
-      <w:r>
-        <w:rPr>
-          <w:color w:val="BCBEC4"/>
-        </w:rPr>
-        <w:t xml:space="preserve">)+ -&gt; </w:t>
-      </w:r>
-      <w:r>
-        <w:rPr>
-          <w:color w:val="FFC66D"/>
+          <w:lang w:val="en-US"/>
+        </w:rPr>
+        <w:t xml:space="preserve">' </w:t>
+      </w:r>
+      <w:proofErr w:type="gramStart"/>
+      <w:r>
+        <w:rPr>
+          <w:color w:val="6AAB73"/>
+          <w:lang w:val="en-US"/>
+        </w:rPr>
+        <w:t>'</w:t>
+      </w:r>
+      <w:r>
+        <w:rPr>
+          <w:color w:val="BCBEC4"/>
+          <w:lang w:val="en-US"/>
+        </w:rPr>
+        <w:t>)+</w:t>
+      </w:r>
+      <w:proofErr w:type="gramEnd"/>
+      <w:r>
+        <w:rPr>
+          <w:color w:val="BCBEC4"/>
+          <w:lang w:val="en-US"/>
+        </w:rPr>
+        <w:t xml:space="preserve"> -&gt; </w:t>
+      </w:r>
+      <w:r>
+        <w:rPr>
+          <w:color w:val="FFC66D"/>
+          <w:lang w:val="en-US"/>
         </w:rPr>
         <w:t>skip</w:t>
       </w:r>
       <w:r>
         <w:rPr>
           <w:color w:val="BCBEC4"/>
+          <w:lang w:val="en-US"/>
         </w:rPr>
         <w:t>;</w:t>
       </w:r>
       <w:r>
         <w:rPr>
           <w:color w:val="BCBEC4"/>
+          <w:lang w:val="en-US"/>
         </w:rPr>
         <w:br/>
       </w:r>
@@ -6481,251 +8059,267 @@
           <w:i/>
           <w:iCs/>
           <w:color w:val="7A7E85"/>
+          <w:lang w:val="en-US"/>
         </w:rPr>
         <w:br/>
       </w:r>
+      <w:r>
+        <w:rPr>
+          <w:color w:val="CF8E6D"/>
+          <w:lang w:val="en-US"/>
+        </w:rPr>
+        <w:t xml:space="preserve">fragment </w:t>
+      </w:r>
+      <w:r>
+        <w:rPr>
+          <w:color w:val="9876AA"/>
+          <w:lang w:val="en-US"/>
+        </w:rPr>
+        <w:t>ESC_SEQ</w:t>
+      </w:r>
+      <w:r>
+        <w:rPr>
+          <w:color w:val="BCBEC4"/>
+          <w:lang w:val="en-US"/>
+        </w:rPr>
+        <w:t xml:space="preserve">: </w:t>
+      </w:r>
+      <w:r>
+        <w:rPr>
+          <w:color w:val="6AAB73"/>
+          <w:lang w:val="en-US"/>
+        </w:rPr>
+        <w:t>'\\' '\''</w:t>
+      </w:r>
+      <w:r>
+        <w:rPr>
+          <w:color w:val="BCBEC4"/>
+          <w:lang w:val="en-US"/>
+        </w:rPr>
+        <w:t>;</w:t>
+      </w:r>
+      <w:r>
+        <w:rPr>
+          <w:color w:val="BCBEC4"/>
+          <w:lang w:val="en-US"/>
+        </w:rPr>
+        <w:br/>
+      </w:r>
+      <w:r>
+        <w:rPr>
+          <w:color w:val="CF8E6D"/>
+          <w:lang w:val="en-US"/>
+        </w:rPr>
+        <w:t xml:space="preserve">fragment </w:t>
+      </w:r>
+      <w:r>
+        <w:rPr>
+          <w:color w:val="9876AA"/>
+          <w:lang w:val="en-US"/>
+        </w:rPr>
+        <w:t>LETTER</w:t>
+      </w:r>
+      <w:r>
+        <w:rPr>
+          <w:color w:val="BCBEC4"/>
+          <w:lang w:val="en-US"/>
+        </w:rPr>
+        <w:t>: [a-</w:t>
+      </w:r>
       <w:proofErr w:type="spellStart"/>
       <w:r>
         <w:rPr>
+          <w:color w:val="BCBEC4"/>
+          <w:lang w:val="en-US"/>
+        </w:rPr>
+        <w:t>zA</w:t>
+      </w:r>
+      <w:proofErr w:type="spellEnd"/>
+      <w:r>
+        <w:rPr>
+          <w:color w:val="BCBEC4"/>
+          <w:lang w:val="en-US"/>
+        </w:rPr>
+        <w:t>-Z];</w:t>
+      </w:r>
+      <w:r>
+        <w:rPr>
+          <w:color w:val="BCBEC4"/>
+          <w:lang w:val="en-US"/>
+        </w:rPr>
+        <w:br/>
+      </w:r>
+      <w:r>
+        <w:rPr>
           <w:color w:val="CF8E6D"/>
-        </w:rPr>
-        <w:t>fragment</w:t>
-      </w:r>
-      <w:proofErr w:type="spellEnd"/>
+          <w:lang w:val="en-US"/>
+        </w:rPr>
+        <w:t xml:space="preserve">fragment </w:t>
+      </w:r>
+      <w:r>
+        <w:rPr>
+          <w:color w:val="9876AA"/>
+          <w:lang w:val="en-US"/>
+        </w:rPr>
+        <w:t>HEX_DIGIT</w:t>
+      </w:r>
+      <w:r>
+        <w:rPr>
+          <w:color w:val="BCBEC4"/>
+          <w:lang w:val="en-US"/>
+        </w:rPr>
+        <w:t>: [0-9A-F] ;</w:t>
+      </w:r>
+      <w:r>
+        <w:rPr>
+          <w:color w:val="BCBEC4"/>
+          <w:lang w:val="en-US"/>
+        </w:rPr>
+        <w:br/>
+      </w:r>
       <w:r>
         <w:rPr>
           <w:color w:val="CF8E6D"/>
-        </w:rPr>
-        <w:t xml:space="preserve"> </w:t>
+          <w:lang w:val="en-US"/>
+        </w:rPr>
+        <w:t xml:space="preserve">fragment </w:t>
       </w:r>
       <w:r>
         <w:rPr>
           <w:color w:val="9876AA"/>
-        </w:rPr>
-        <w:t>ESC_SEQ</w:t>
-      </w:r>
-      <w:r>
-        <w:rPr>
-          <w:color w:val="BCBEC4"/>
-        </w:rPr>
-        <w:t xml:space="preserve">: </w:t>
-      </w:r>
-      <w:r>
-        <w:rPr>
-          <w:color w:val="6AAB73"/>
-        </w:rPr>
-        <w:t>'\\' '\''</w:t>
-      </w:r>
-      <w:r>
-        <w:rPr>
-          <w:color w:val="BCBEC4"/>
-        </w:rPr>
-        <w:t>;</w:t>
-      </w:r>
-      <w:r>
-        <w:rPr>
-          <w:color w:val="BCBEC4"/>
-        </w:rPr>
-        <w:br/>
-      </w:r>
-      <w:proofErr w:type="spellStart"/>
-      <w:r>
-        <w:rPr>
-          <w:color w:val="CF8E6D"/>
-        </w:rPr>
-        <w:t>fragment</w:t>
-      </w:r>
-      <w:proofErr w:type="spellEnd"/>
-      <w:r>
-        <w:rPr>
-          <w:color w:val="CF8E6D"/>
-        </w:rPr>
-        <w:t xml:space="preserve"> </w:t>
-      </w:r>
-      <w:r>
-        <w:rPr>
-          <w:color w:val="9876AA"/>
-        </w:rPr>
-        <w:t>LETTER</w:t>
-      </w:r>
-      <w:r>
-        <w:rPr>
-          <w:color w:val="BCBEC4"/>
-        </w:rPr>
-        <w:t>: [a-</w:t>
-      </w:r>
-      <w:proofErr w:type="spellStart"/>
-      <w:r>
-        <w:rPr>
-          <w:color w:val="BCBEC4"/>
-        </w:rPr>
-        <w:t>zA</w:t>
-      </w:r>
-      <w:proofErr w:type="spellEnd"/>
-      <w:r>
-        <w:rPr>
-          <w:color w:val="BCBEC4"/>
-        </w:rPr>
-        <w:t>-Z];</w:t>
-      </w:r>
-      <w:r>
-        <w:rPr>
-          <w:color w:val="BCBEC4"/>
-        </w:rPr>
-        <w:br/>
-      </w:r>
-      <w:proofErr w:type="spellStart"/>
-      <w:r>
-        <w:rPr>
-          <w:color w:val="CF8E6D"/>
-        </w:rPr>
-        <w:t>fragment</w:t>
-      </w:r>
-      <w:proofErr w:type="spellEnd"/>
-      <w:r>
-        <w:rPr>
-          <w:color w:val="CF8E6D"/>
-        </w:rPr>
-        <w:t xml:space="preserve"> </w:t>
-      </w:r>
-      <w:r>
-        <w:rPr>
-          <w:color w:val="9876AA"/>
-        </w:rPr>
-        <w:t>HEX_DIGIT</w:t>
-      </w:r>
-      <w:r>
-        <w:rPr>
-          <w:color w:val="BCBEC4"/>
-        </w:rPr>
-        <w:t>: [0-9A-F] ;</w:t>
-      </w:r>
-      <w:r>
-        <w:rPr>
-          <w:color w:val="BCBEC4"/>
-        </w:rPr>
-        <w:br/>
-      </w:r>
-      <w:proofErr w:type="spellStart"/>
-      <w:r>
-        <w:rPr>
-          <w:color w:val="CF8E6D"/>
-        </w:rPr>
-        <w:t>fragment</w:t>
-      </w:r>
-      <w:proofErr w:type="spellEnd"/>
-      <w:r>
-        <w:rPr>
-          <w:color w:val="CF8E6D"/>
-        </w:rPr>
-        <w:t xml:space="preserve"> </w:t>
-      </w:r>
-      <w:r>
-        <w:rPr>
-          <w:color w:val="9876AA"/>
+          <w:lang w:val="en-US"/>
         </w:rPr>
         <w:t>DIGIT</w:t>
       </w:r>
       <w:r>
         <w:rPr>
           <w:color w:val="BCBEC4"/>
+          <w:lang w:val="en-US"/>
         </w:rPr>
         <w:t>: [0-9] ;</w:t>
-      </w:r>
-    </w:p>
-    <w:p/>
-    <w:p>
-      <w:pPr>
-        <w:pStyle w:val="Ttulo1"/>
-      </w:pPr>
-      <w:r>
-        <w:t>Probar el correcto funcionamiento del reconocedor</w:t>
       </w:r>
     </w:p>
     <w:p>
-      <w:r>
-        <w:t>Por último, hemos realizado una serie de pruebas para comprobar que el reconocedor funciona de la forma esperada. Se ha probado su funcionamiento con 8 casos de prueba en total, cuatro de los cuales son correctos, y el resto erróneos.  Los casos de prueba son los siguientes:</w:t>
-      </w:r>
+      <w:pPr>
+        <w:rPr>
+          <w:lang w:val="en-US"/>
+        </w:rPr>
+      </w:pPr>
     </w:p>
     <w:p>
       <w:pPr>
-        <w:pStyle w:val="Ttulo2"/>
-      </w:pPr>
-      <w:r>
-        <w:t>Correctos</w:t>
-      </w:r>
+        <w:pStyle w:val="Ttulo1"/>
+      </w:pPr>
+      <w:bookmarkStart w:id="8" w:name="_Toc162087376"/>
+      <w:r>
+        <w:t>Probar el correcto funcionamiento del reconocedor</w:t>
+      </w:r>
+      <w:bookmarkEnd w:id="8"/>
     </w:p>
     <w:p>
-      <w:pPr>
-        <w:pStyle w:val="Ttulo3"/>
-      </w:pPr>
-      <w:r>
-        <w:t>Caso 1</w:t>
+      <w:r>
+        <w:t>Por último, hemos realizado una serie de pruebas para comprobar que el reconocedor funciona de la forma esperada. Se ha probado su funcionamiento con 8 casos de prueba en total, cuatro de los cuales son correctos, y el resto erróneos.  Los casos de prueba son los siguientes:</w:t>
       </w:r>
     </w:p>
     <w:p>
       <w:pPr>
-        <w:pStyle w:val="Ttulo3"/>
-      </w:pPr>
-      <w:r>
-        <w:t>Caso 2</w:t>
-      </w:r>
+        <w:pStyle w:val="Ttulo2"/>
+      </w:pPr>
+      <w:bookmarkStart w:id="9" w:name="_Toc162087377"/>
+      <w:r>
+        <w:t>Correctos</w:t>
+      </w:r>
+      <w:bookmarkEnd w:id="9"/>
     </w:p>
     <w:p>
       <w:pPr>
         <w:pStyle w:val="Ttulo3"/>
       </w:pPr>
-      <w:r>
-        <w:t>Caso 3</w:t>
-      </w:r>
+      <w:bookmarkStart w:id="10" w:name="_Toc162087378"/>
+      <w:r>
+        <w:t>Caso 1</w:t>
+      </w:r>
+      <w:bookmarkEnd w:id="10"/>
     </w:p>
     <w:p>
       <w:pPr>
         <w:pStyle w:val="Ttulo3"/>
       </w:pPr>
-      <w:r>
-        <w:t>Caso 4</w:t>
-      </w:r>
+      <w:bookmarkStart w:id="11" w:name="_Toc162087379"/>
+      <w:r>
+        <w:t>Caso 2</w:t>
+      </w:r>
+      <w:bookmarkEnd w:id="11"/>
     </w:p>
     <w:p>
       <w:pPr>
-        <w:pStyle w:val="Ttulo2"/>
-      </w:pPr>
-      <w:r>
-        <w:t>Erróneos</w:t>
-      </w:r>
+        <w:pStyle w:val="Ttulo3"/>
+      </w:pPr>
+      <w:bookmarkStart w:id="12" w:name="_Toc162087380"/>
+      <w:r>
+        <w:t>Caso 3</w:t>
+      </w:r>
+      <w:bookmarkEnd w:id="12"/>
     </w:p>
     <w:p>
       <w:pPr>
         <w:pStyle w:val="Ttulo3"/>
       </w:pPr>
-      <w:r>
-        <w:t>Caso 1</w:t>
-      </w:r>
+      <w:bookmarkStart w:id="13" w:name="_Toc162087381"/>
+      <w:r>
+        <w:t>Caso 4</w:t>
+      </w:r>
+      <w:bookmarkEnd w:id="13"/>
     </w:p>
     <w:p>
       <w:pPr>
-        <w:pStyle w:val="Ttulo3"/>
-      </w:pPr>
-      <w:r>
-        <w:t>Caso 2</w:t>
-      </w:r>
+        <w:pStyle w:val="Ttulo2"/>
+      </w:pPr>
+      <w:bookmarkStart w:id="14" w:name="_Toc162087382"/>
+      <w:r>
+        <w:t>Erróneos</w:t>
+      </w:r>
+      <w:bookmarkEnd w:id="14"/>
     </w:p>
     <w:p>
       <w:pPr>
         <w:pStyle w:val="Ttulo3"/>
       </w:pPr>
-      <w:r>
-        <w:t>Caso 3</w:t>
-      </w:r>
+      <w:bookmarkStart w:id="15" w:name="_Toc162087383"/>
+      <w:r>
+        <w:t>Caso 1</w:t>
+      </w:r>
+      <w:bookmarkEnd w:id="15"/>
     </w:p>
     <w:p>
       <w:pPr>
         <w:pStyle w:val="Ttulo3"/>
       </w:pPr>
+      <w:bookmarkStart w:id="16" w:name="_Toc162087384"/>
+      <w:r>
+        <w:t>Caso 2</w:t>
+      </w:r>
+      <w:bookmarkEnd w:id="16"/>
+    </w:p>
+    <w:p>
+      <w:pPr>
+        <w:pStyle w:val="Ttulo3"/>
+      </w:pPr>
+      <w:bookmarkStart w:id="17" w:name="_Toc162087385"/>
+      <w:r>
+        <w:t>Caso 3</w:t>
+      </w:r>
+      <w:bookmarkEnd w:id="17"/>
+    </w:p>
+    <w:p>
+      <w:pPr>
+        <w:pStyle w:val="Ttulo3"/>
+      </w:pPr>
+      <w:bookmarkStart w:id="18" w:name="_Toc162087386"/>
       <w:r>
         <w:t>Caso 4</w:t>
       </w:r>
+      <w:bookmarkEnd w:id="18"/>
     </w:p>
     <w:p/>
     <w:p/>
@@ -10364,6 +11958,7 @@
   <w:style w:type="character" w:default="1" w:styleId="Fuentedeprrafopredeter">
     <w:name w:val="Default Paragraph Font"/>
     <w:uiPriority w:val="1"/>
+    <w:semiHidden/>
     <w:unhideWhenUsed/>
   </w:style>
   <w:style w:type="table" w:default="1" w:styleId="Tablanormal">

</xml_diff>